<commit_message>
modificata relazione e aggiunto pvlc.cpp
</commit_message>
<xml_diff>
--- a/doc/relazione Sistemi Complessi 12.12.2019 - bozza.docx
+++ b/doc/relazione Sistemi Complessi 12.12.2019 - bozza.docx
@@ -203,8 +203,6 @@
           <w:lang w:val="it-IT"/>
         </w:rPr>
       </w:pPr>
-      <w:bookmarkStart w:id="0" w:name="_GoBack"/>
-      <w:bookmarkEnd w:id="0"/>
       <w:r>
         <w:rPr>
           <w:lang w:val="it-IT"/>
@@ -5718,14 +5716,7 @@
               <w:rFonts w:ascii="Cambria Math" w:hAnsi="Cambria Math"/>
               <w:lang w:val="it-IT"/>
             </w:rPr>
-            <m:t>α</m:t>
-          </m:r>
-          <m:r>
-            <w:rPr>
-              <w:rFonts w:ascii="Cambria Math" w:hAnsi="Cambria Math"/>
-              <w:lang w:val="it-IT"/>
-            </w:rPr>
-            <m:t>=0.409+0.5016</m:t>
+            <m:t>α=0.409+0.5016</m:t>
           </m:r>
           <m:r>
             <m:rPr>
@@ -5809,14 +5800,7 @@
               <w:rFonts w:ascii="Cambria Math" w:hAnsi="Cambria Math"/>
               <w:lang w:val="it-IT"/>
             </w:rPr>
-            <m:t>β=</m:t>
-          </m:r>
-          <m:r>
-            <w:rPr>
-              <w:rFonts w:ascii="Cambria Math" w:hAnsi="Cambria Math"/>
-              <w:lang w:val="it-IT"/>
-            </w:rPr>
-            <m:t>0.6609-0.4767</m:t>
+            <m:t>β=0.6609-0.4767</m:t>
           </m:r>
           <m:r>
             <m:rPr>
@@ -5948,13 +5932,7 @@
             <w:rPr>
               <w:rFonts w:ascii="Cambria Math" w:hAnsi="Cambria Math"/>
             </w:rPr>
-            <m:t>G=r</m:t>
-          </m:r>
-          <m:r>
-            <w:rPr>
-              <w:rFonts w:ascii="Cambria Math" w:hAnsi="Cambria Math"/>
-            </w:rPr>
-            <m:t>H</m:t>
+            <m:t>G=rH</m:t>
           </m:r>
         </m:oMath>
       </m:oMathPara>
@@ -6232,19 +6210,7 @@
             <w:rPr>
               <w:rFonts w:ascii="Cambria Math" w:hAnsi="Cambria Math"/>
             </w:rPr>
-            <m:t>=0.6</m:t>
-          </m:r>
-          <m:r>
-            <w:rPr>
-              <w:rFonts w:ascii="Cambria Math" w:hAnsi="Cambria Math"/>
-            </w:rPr>
-            <m:t>G</m:t>
-          </m:r>
-          <m:r>
-            <w:rPr>
-              <w:rFonts w:ascii="Cambria Math" w:hAnsi="Cambria Math"/>
-            </w:rPr>
-            <m:t>+0.25(</m:t>
+            <m:t>=0.6G+0.25(</m:t>
           </m:r>
           <m:sSub>
             <m:sSubPr>
@@ -6702,21 +6668,7 @@
         <w:rPr>
           <w:lang w:val="it-IT"/>
         </w:rPr>
-        <w:t xml:space="preserve">, </w:t>
-      </w:r>
-      <w:proofErr w:type="spellStart"/>
-      <w:r>
-        <w:rPr>
-          <w:lang w:val="it-IT"/>
-        </w:rPr>
-        <w:t>pg</w:t>
-      </w:r>
-      <w:proofErr w:type="spellEnd"/>
-      <w:r>
-        <w:rPr>
-          <w:lang w:val="it-IT"/>
-        </w:rPr>
-        <w:t>. 101]</w:t>
+        <w:t>, pg. 101]</w:t>
       </w:r>
       <w:r>
         <w:rPr>
@@ -14217,8 +14169,7 @@
     </w:p>
     <w:p>
       <w:pPr>
-        <w:spacing w:after="160" w:line="259" w:lineRule="auto"/>
-        <w:jc w:val="left"/>
+        <w:pStyle w:val="Heading1"/>
         <w:rPr>
           <w:lang w:val="it-IT"/>
         </w:rPr>
@@ -14227,7 +14178,13 @@
         <w:rPr>
           <w:lang w:val="it-IT"/>
         </w:rPr>
-        <w:br w:type="page"/>
+        <w:t>Rilevazioni empiriche</w:t>
+      </w:r>
+      <w:r>
+        <w:rPr>
+          <w:lang w:val="it-IT"/>
+        </w:rPr>
+        <w:t xml:space="preserve"> di irraggiamento</w:t>
       </w:r>
     </w:p>
     <w:p>
@@ -14240,8 +14197,630 @@
         <w:rPr>
           <w:lang w:val="it-IT"/>
         </w:rPr>
-        <w:lastRenderedPageBreak/>
-        <w:t>Legenda</w:t>
+        <w:t xml:space="preserve">Al fine di verificare il modello, si è proceduto a rilevazioni di resa con un pannello fotovoltaico policristallino. </w:t>
+      </w:r>
+      <w:r>
+        <w:rPr>
+          <w:lang w:val="it-IT"/>
+        </w:rPr>
+        <w:t>Lo scopo dell’esperimento è di rilevare in che misura il cambio di inclinazione</w:t>
+      </w:r>
+      <w:r>
+        <w:rPr>
+          <w:lang w:val="it-IT"/>
+        </w:rPr>
+        <w:t xml:space="preserve"> </w:t>
+      </w:r>
+      <w:r>
+        <w:rPr>
+          <w:rFonts w:cs="Times New Roman"/>
+          <w:lang w:val="it-IT"/>
+        </w:rPr>
+        <w:t xml:space="preserve">(parametro </w:t>
+      </w:r>
+      <w:r>
+        <w:rPr>
+          <w:rFonts w:cs="Times New Roman"/>
+          <w:lang w:val="it-IT"/>
+        </w:rPr>
+        <w:sym w:font="Symbol" w:char="F062"/>
+      </w:r>
+      <w:r>
+        <w:rPr>
+          <w:rFonts w:cs="Times New Roman"/>
+          <w:lang w:val="it-IT"/>
+        </w:rPr>
+        <w:t>)</w:t>
+      </w:r>
+      <w:r>
+        <w:rPr>
+          <w:lang w:val="it-IT"/>
+        </w:rPr>
+        <w:t xml:space="preserve"> e</w:t>
+      </w:r>
+      <w:r>
+        <w:rPr>
+          <w:lang w:val="it-IT"/>
+        </w:rPr>
+        <w:t xml:space="preserve"> di</w:t>
+      </w:r>
+      <w:r>
+        <w:rPr>
+          <w:lang w:val="it-IT"/>
+        </w:rPr>
+        <w:t xml:space="preserve"> orientamento est-ovest</w:t>
+      </w:r>
+      <w:r>
+        <w:rPr>
+          <w:rFonts w:cs="Times New Roman"/>
+          <w:lang w:val="it-IT"/>
+        </w:rPr>
+        <w:t xml:space="preserve"> (parametro </w:t>
+      </w:r>
+      <m:oMath>
+        <m:sSub>
+          <m:sSubPr>
+            <m:ctrlPr>
+              <w:rPr>
+                <w:rFonts w:ascii="Cambria Math" w:hAnsi="Cambria Math" w:cs="Times New Roman"/>
+                <w:i/>
+                <w:lang w:val="it-IT"/>
+              </w:rPr>
+            </m:ctrlPr>
+          </m:sSubPr>
+          <m:e>
+            <m:r>
+              <w:rPr>
+                <w:rFonts w:ascii="Cambria Math" w:hAnsi="Cambria Math" w:cs="Times New Roman"/>
+                <w:lang w:val="it-IT"/>
+              </w:rPr>
+              <m:t>Z</m:t>
+            </m:r>
+          </m:e>
+          <m:sub>
+            <m:r>
+              <w:rPr>
+                <w:rFonts w:ascii="Cambria Math" w:hAnsi="Cambria Math" w:cs="Times New Roman"/>
+                <w:lang w:val="it-IT"/>
+              </w:rPr>
+              <m:t>S</m:t>
+            </m:r>
+          </m:sub>
+        </m:sSub>
+      </m:oMath>
+      <w:r>
+        <w:rPr>
+          <w:rFonts w:eastAsiaTheme="minorEastAsia" w:cs="Times New Roman"/>
+          <w:lang w:val="it-IT"/>
+        </w:rPr>
+        <w:t>)</w:t>
+      </w:r>
+      <w:r>
+        <w:rPr>
+          <w:lang w:val="it-IT"/>
+        </w:rPr>
+        <w:t xml:space="preserve"> influisce sulla resa del pannello, e di verificare se il modello teorico</w:t>
+      </w:r>
+      <w:r>
+        <w:rPr>
+          <w:lang w:val="it-IT"/>
+        </w:rPr>
+        <w:t xml:space="preserve"> proposto</w:t>
+      </w:r>
+      <w:r>
+        <w:rPr>
+          <w:lang w:val="it-IT"/>
+        </w:rPr>
+        <w:t xml:space="preserve"> è in grado di prevedere adeguatamente </w:t>
+      </w:r>
+      <w:r>
+        <w:rPr>
+          <w:lang w:val="it-IT"/>
+        </w:rPr>
+        <w:t xml:space="preserve">la variazione percentuale di resa al variare dei parametri </w:t>
+      </w:r>
+      <w:r>
+        <w:rPr>
+          <w:rFonts w:cs="Times New Roman"/>
+          <w:lang w:val="it-IT"/>
+        </w:rPr>
+        <w:sym w:font="Symbol" w:char="F062"/>
+      </w:r>
+      <w:r>
+        <w:rPr>
+          <w:rFonts w:cs="Times New Roman"/>
+          <w:lang w:val="it-IT"/>
+        </w:rPr>
+        <w:t xml:space="preserve"> e</w:t>
+      </w:r>
+      <w:r>
+        <w:rPr>
+          <w:lang w:val="it-IT"/>
+        </w:rPr>
+        <w:t xml:space="preserve"> </w:t>
+      </w:r>
+      <m:oMath>
+        <m:sSub>
+          <m:sSubPr>
+            <m:ctrlPr>
+              <w:rPr>
+                <w:rFonts w:ascii="Cambria Math" w:hAnsi="Cambria Math" w:cs="Times New Roman"/>
+                <w:i/>
+                <w:lang w:val="it-IT"/>
+              </w:rPr>
+            </m:ctrlPr>
+          </m:sSubPr>
+          <m:e>
+            <m:r>
+              <w:rPr>
+                <w:rFonts w:ascii="Cambria Math" w:hAnsi="Cambria Math" w:cs="Times New Roman"/>
+                <w:lang w:val="it-IT"/>
+              </w:rPr>
+              <m:t>Z</m:t>
+            </m:r>
+          </m:e>
+          <m:sub>
+            <m:r>
+              <w:rPr>
+                <w:rFonts w:ascii="Cambria Math" w:hAnsi="Cambria Math" w:cs="Times New Roman"/>
+                <w:lang w:val="it-IT"/>
+              </w:rPr>
+              <m:t>S</m:t>
+            </m:r>
+          </m:sub>
+        </m:sSub>
+      </m:oMath>
+      <w:r>
+        <w:rPr>
+          <w:lang w:val="it-IT"/>
+        </w:rPr>
+        <w:t xml:space="preserve"> .</w:t>
+      </w:r>
+    </w:p>
+    <w:p>
+      <w:pPr>
+        <w:rPr>
+          <w:lang w:val="it-IT"/>
+        </w:rPr>
+      </w:pPr>
+      <w:r>
+        <w:rPr>
+          <w:lang w:val="it-IT"/>
+        </w:rPr>
+        <w:t>Le specifiche tecniche de</w:t>
+      </w:r>
+      <w:r>
+        <w:rPr>
+          <w:lang w:val="it-IT"/>
+        </w:rPr>
+        <w:t>l pannello</w:t>
+      </w:r>
+      <w:r>
+        <w:rPr>
+          <w:lang w:val="it-IT"/>
+        </w:rPr>
+        <w:t xml:space="preserve"> apposte sul retro dello stesso riportano</w:t>
+      </w:r>
+      <w:r>
+        <w:rPr>
+          <w:lang w:val="it-IT"/>
+        </w:rPr>
+        <w:t xml:space="preserve"> in condizioni standard di test 1000W/m2 AM1.5 25° una resa nominale di 10W, con parametri di </w:t>
+      </w:r>
+      <w:r>
+        <w:rPr>
+          <w:i/>
+          <w:iCs/>
+          <w:lang w:val="it-IT"/>
+        </w:rPr>
+        <w:t xml:space="preserve">power </w:t>
+      </w:r>
+      <w:proofErr w:type="spellStart"/>
+      <w:r>
+        <w:rPr>
+          <w:i/>
+          <w:iCs/>
+          <w:lang w:val="it-IT"/>
+        </w:rPr>
+        <w:t>maximization</w:t>
+      </w:r>
+      <w:proofErr w:type="spellEnd"/>
+      <w:r>
+        <w:rPr>
+          <w:lang w:val="it-IT"/>
+        </w:rPr>
+        <w:t xml:space="preserve"> di 17.9V e 0.56A. </w:t>
+      </w:r>
+      <w:r>
+        <w:rPr>
+          <w:lang w:val="it-IT"/>
+        </w:rPr>
+        <w:t>Il pannello è senza marca.</w:t>
+      </w:r>
+    </w:p>
+    <w:p>
+      <w:pPr>
+        <w:rPr>
+          <w:rFonts w:cs="Times New Roman"/>
+          <w:lang w:val="it-IT"/>
+        </w:rPr>
+      </w:pPr>
+      <w:proofErr w:type="gramStart"/>
+      <w:r>
+        <w:rPr>
+          <w:lang w:val="it-IT"/>
+        </w:rPr>
+        <w:t>E’</w:t>
+      </w:r>
+      <w:proofErr w:type="gramEnd"/>
+      <w:r>
+        <w:rPr>
+          <w:lang w:val="it-IT"/>
+        </w:rPr>
+        <w:t xml:space="preserve"> stato collegato al pannello un carico resistivo </w:t>
+      </w:r>
+      <w:r>
+        <w:rPr>
+          <w:lang w:val="it-IT"/>
+        </w:rPr>
+        <w:t xml:space="preserve">misurato </w:t>
+      </w:r>
+      <w:r>
+        <w:rPr>
+          <w:lang w:val="it-IT"/>
+        </w:rPr>
+        <w:t>di (32.8</w:t>
+      </w:r>
+      <w:r>
+        <w:rPr>
+          <w:rFonts w:cs="Times New Roman"/>
+          <w:lang w:val="it-IT"/>
+        </w:rPr>
+        <w:t>±</w:t>
+      </w:r>
+      <w:r>
+        <w:rPr>
+          <w:lang w:val="it-IT"/>
+        </w:rPr>
+        <w:t>0.</w:t>
+      </w:r>
+      <w:r>
+        <w:rPr>
+          <w:lang w:val="it-IT"/>
+        </w:rPr>
+        <w:t>3</w:t>
+      </w:r>
+      <w:r>
+        <w:rPr>
+          <w:lang w:val="it-IT"/>
+        </w:rPr>
+        <w:t xml:space="preserve">) </w:t>
+      </w:r>
+      <w:r>
+        <w:rPr>
+          <w:rFonts w:cs="Times New Roman"/>
+          <w:lang w:val="it-IT"/>
+        </w:rPr>
+        <w:t>Ω, sufficiente vicino all’ottimo dichiarato in etichetta di 3</w:t>
+      </w:r>
+      <w:r>
+        <w:rPr>
+          <w:rFonts w:cs="Times New Roman"/>
+          <w:lang w:val="it-IT"/>
+        </w:rPr>
+        <w:t xml:space="preserve">1.9 </w:t>
+      </w:r>
+      <w:r>
+        <w:rPr>
+          <w:rFonts w:cs="Times New Roman"/>
+          <w:lang w:val="it-IT"/>
+        </w:rPr>
+        <w:t xml:space="preserve">Ω. </w:t>
+      </w:r>
+      <w:r>
+        <w:rPr>
+          <w:rFonts w:cs="Times New Roman"/>
+          <w:lang w:val="it-IT"/>
+        </w:rPr>
+        <w:t xml:space="preserve">Il resistore di potenza, di complessivi (30±1.5) </w:t>
+      </w:r>
+      <w:r>
+        <w:rPr>
+          <w:rFonts w:cs="Times New Roman"/>
+          <w:lang w:val="it-IT"/>
+        </w:rPr>
+        <w:t>Ω</w:t>
+      </w:r>
+      <w:r>
+        <w:rPr>
+          <w:rFonts w:cs="Times New Roman"/>
+          <w:lang w:val="it-IT"/>
+        </w:rPr>
+        <w:t xml:space="preserve"> nominali, è stato montato su un dissipatore</w:t>
+      </w:r>
+      <w:r>
+        <w:rPr>
+          <w:rFonts w:cs="Times New Roman"/>
+          <w:lang w:val="it-IT"/>
+        </w:rPr>
+        <w:t xml:space="preserve"> di alluminio</w:t>
+      </w:r>
+      <w:r>
+        <w:rPr>
+          <w:rFonts w:cs="Times New Roman"/>
+          <w:lang w:val="it-IT"/>
+        </w:rPr>
+        <w:t xml:space="preserve"> recuperato da un amplificatore in disuso. Non è stato possibile reperire le specifiche tecniche del dissipatore, tuttavia </w:t>
+      </w:r>
+      <w:r>
+        <w:rPr>
+          <w:rFonts w:cs="Times New Roman"/>
+          <w:lang w:val="it-IT"/>
+        </w:rPr>
+        <w:t xml:space="preserve">le </w:t>
+      </w:r>
+      <w:r>
+        <w:rPr>
+          <w:rFonts w:cs="Times New Roman"/>
+          <w:lang w:val="it-IT"/>
+        </w:rPr>
+        <w:t>misur</w:t>
+      </w:r>
+      <w:r>
+        <w:rPr>
+          <w:rFonts w:cs="Times New Roman"/>
+          <w:lang w:val="it-IT"/>
+        </w:rPr>
+        <w:t>e</w:t>
+      </w:r>
+      <w:r>
+        <w:rPr>
+          <w:rFonts w:cs="Times New Roman"/>
+          <w:lang w:val="it-IT"/>
+        </w:rPr>
+        <w:t xml:space="preserve"> 120 x 70 x 40 mm</w:t>
+      </w:r>
+      <w:r>
+        <w:rPr>
+          <w:rFonts w:cs="Times New Roman"/>
+          <w:lang w:val="it-IT"/>
+        </w:rPr>
+        <w:t>, il peso di 320 g e il fatto che fosse montato in un amplificatore lineare di potenza da 40 W non dotato di ventilazione forzata, lo rendono compatibile con modelli nel range di</w:t>
+      </w:r>
+      <w:r>
+        <w:rPr>
+          <w:rFonts w:cs="Times New Roman"/>
+          <w:lang w:val="it-IT"/>
+        </w:rPr>
+        <w:t xml:space="preserve"> </w:t>
+      </w:r>
+      <w:r>
+        <w:rPr>
+          <w:rFonts w:cs="Times New Roman"/>
+          <w:lang w:val="it-IT"/>
+        </w:rPr>
+        <w:t>1.0 – 2.0</w:t>
+      </w:r>
+      <w:r>
+        <w:rPr>
+          <w:rFonts w:cs="Times New Roman"/>
+          <w:lang w:val="it-IT"/>
+        </w:rPr>
+        <w:t xml:space="preserve"> K/W</w:t>
+      </w:r>
+      <w:r>
+        <w:rPr>
+          <w:rFonts w:cs="Times New Roman"/>
+          <w:lang w:val="it-IT"/>
+        </w:rPr>
+        <w:t>, ampiamente sufficiente per le necessità dell’esperimento</w:t>
+      </w:r>
+      <w:r>
+        <w:rPr>
+          <w:rFonts w:cs="Times New Roman"/>
+          <w:lang w:val="it-IT"/>
+        </w:rPr>
+        <w:t>.</w:t>
+      </w:r>
+      <w:r>
+        <w:rPr>
+          <w:rFonts w:cs="Times New Roman"/>
+          <w:lang w:val="it-IT"/>
+        </w:rPr>
+        <w:t xml:space="preserve"> Il dato è confermato dal fatto che dopo un’ora di uso a circa 6 W, il dissipatore risultava leggermente più caldo al tatto rispetto a quanto percepibile all’inizio delle rilevazioni. Si rileva comunque che essendo gennaio la temperatura ambiente era di 6°, massimizzando la dissipazione.</w:t>
+      </w:r>
+    </w:p>
+    <w:p>
+      <w:pPr>
+        <w:rPr>
+          <w:rFonts w:eastAsiaTheme="minorEastAsia" w:cs="Times New Roman"/>
+          <w:lang w:val="it-IT"/>
+        </w:rPr>
+      </w:pPr>
+      <w:r>
+        <w:rPr>
+          <w:rFonts w:cs="Times New Roman"/>
+          <w:lang w:val="it-IT"/>
+        </w:rPr>
+        <w:t>Il pannello è stato integrato in una struttura in legno</w:t>
+      </w:r>
+      <w:r>
+        <w:rPr>
+          <w:rFonts w:cs="Times New Roman"/>
+          <w:lang w:val="it-IT"/>
+        </w:rPr>
+        <w:t xml:space="preserve"> mobile</w:t>
+      </w:r>
+      <w:r>
+        <w:rPr>
+          <w:rFonts w:cs="Times New Roman"/>
+          <w:lang w:val="it-IT"/>
+        </w:rPr>
+        <w:t xml:space="preserve"> che </w:t>
+      </w:r>
+      <w:r>
+        <w:rPr>
+          <w:rFonts w:cs="Times New Roman"/>
+          <w:lang w:val="it-IT"/>
+        </w:rPr>
+        <w:t xml:space="preserve">ne </w:t>
+      </w:r>
+      <w:r>
+        <w:rPr>
+          <w:rFonts w:cs="Times New Roman"/>
+          <w:lang w:val="it-IT"/>
+        </w:rPr>
+        <w:t xml:space="preserve">permette di </w:t>
+      </w:r>
+      <w:r>
+        <w:rPr>
+          <w:rFonts w:cs="Times New Roman"/>
+          <w:lang w:val="it-IT"/>
+        </w:rPr>
+        <w:t xml:space="preserve">regolare </w:t>
+      </w:r>
+      <w:r>
+        <w:rPr>
+          <w:rFonts w:cs="Times New Roman"/>
+          <w:lang w:val="it-IT"/>
+        </w:rPr>
+        <w:t xml:space="preserve">manualmente </w:t>
+      </w:r>
+      <w:r>
+        <w:rPr>
+          <w:rFonts w:cs="Times New Roman"/>
+          <w:lang w:val="it-IT"/>
+        </w:rPr>
+        <w:t xml:space="preserve">l’inclinazione rispetto alla superficie (parametro </w:t>
+      </w:r>
+      <w:r>
+        <w:rPr>
+          <w:rFonts w:cs="Times New Roman"/>
+          <w:lang w:val="it-IT"/>
+        </w:rPr>
+        <w:sym w:font="Symbol" w:char="F062"/>
+      </w:r>
+      <w:r>
+        <w:rPr>
+          <w:rFonts w:cs="Times New Roman"/>
+          <w:lang w:val="it-IT"/>
+        </w:rPr>
+        <w:t>)</w:t>
+      </w:r>
+      <w:r>
+        <w:rPr>
+          <w:rFonts w:cs="Times New Roman"/>
+          <w:lang w:val="it-IT"/>
+        </w:rPr>
+        <w:t xml:space="preserve"> in un range da 0 a 90°,</w:t>
+      </w:r>
+      <w:r>
+        <w:rPr>
+          <w:rFonts w:cs="Times New Roman"/>
+          <w:lang w:val="it-IT"/>
+        </w:rPr>
+        <w:t xml:space="preserve"> e – ruotando la struttura – la declinazione della normale rispetto al sud geografico (parametro </w:t>
+      </w:r>
+      <m:oMath>
+        <m:sSub>
+          <m:sSubPr>
+            <m:ctrlPr>
+              <w:rPr>
+                <w:rFonts w:ascii="Cambria Math" w:hAnsi="Cambria Math" w:cs="Times New Roman"/>
+                <w:i/>
+                <w:lang w:val="it-IT"/>
+              </w:rPr>
+            </m:ctrlPr>
+          </m:sSubPr>
+          <m:e>
+            <m:r>
+              <w:rPr>
+                <w:rFonts w:ascii="Cambria Math" w:hAnsi="Cambria Math" w:cs="Times New Roman"/>
+                <w:lang w:val="it-IT"/>
+              </w:rPr>
+              <m:t>Z</m:t>
+            </m:r>
+          </m:e>
+          <m:sub>
+            <m:r>
+              <w:rPr>
+                <w:rFonts w:ascii="Cambria Math" w:hAnsi="Cambria Math" w:cs="Times New Roman"/>
+                <w:lang w:val="it-IT"/>
+              </w:rPr>
+              <m:t>S</m:t>
+            </m:r>
+          </m:sub>
+        </m:sSub>
+      </m:oMath>
+      <w:r>
+        <w:rPr>
+          <w:rFonts w:eastAsiaTheme="minorEastAsia" w:cs="Times New Roman"/>
+          <w:lang w:val="it-IT"/>
+        </w:rPr>
+        <w:t>).</w:t>
+      </w:r>
+      <w:r>
+        <w:rPr>
+          <w:rFonts w:eastAsiaTheme="minorEastAsia" w:cs="Times New Roman"/>
+          <w:lang w:val="it-IT"/>
+        </w:rPr>
+        <w:t xml:space="preserve"> Il </w:t>
+      </w:r>
+      <w:r>
+        <w:rPr>
+          <w:rFonts w:cs="Times New Roman"/>
+          <w:lang w:val="it-IT"/>
+        </w:rPr>
+        <w:sym w:font="Symbol" w:char="F062"/>
+      </w:r>
+      <w:r>
+        <w:rPr>
+          <w:rFonts w:cs="Times New Roman"/>
+          <w:lang w:val="it-IT"/>
+        </w:rPr>
+        <w:t xml:space="preserve"> </w:t>
+      </w:r>
+      <w:r>
+        <w:rPr>
+          <w:rFonts w:eastAsiaTheme="minorEastAsia" w:cs="Times New Roman"/>
+          <w:lang w:val="it-IT"/>
+        </w:rPr>
+        <w:t xml:space="preserve">è stato misurato con un </w:t>
+      </w:r>
+      <w:r>
+        <w:rPr>
+          <w:rFonts w:eastAsiaTheme="minorEastAsia" w:cs="Times New Roman"/>
+          <w:lang w:val="it-IT"/>
+        </w:rPr>
+        <w:t>Bosch Professional GLM 50 C</w:t>
+      </w:r>
+      <w:r>
+        <w:rPr>
+          <w:rFonts w:eastAsiaTheme="minorEastAsia" w:cs="Times New Roman"/>
+          <w:lang w:val="it-IT"/>
+        </w:rPr>
+        <w:t xml:space="preserve"> (incertezza dichiarata dal produttore ±0.2</w:t>
+      </w:r>
+      <w:r>
+        <w:rPr>
+          <w:rFonts w:cs="Times New Roman"/>
+          <w:lang w:val="it-IT"/>
+        </w:rPr>
+        <w:t>°</w:t>
+      </w:r>
+      <w:r>
+        <w:rPr>
+          <w:rFonts w:eastAsiaTheme="minorEastAsia" w:cs="Times New Roman"/>
+          <w:lang w:val="it-IT"/>
+        </w:rPr>
+        <w:t xml:space="preserve">). La declinazione rispetto al sud geografico è stata misurata con la bussola del cellulare, tenendo il cellulare appoggiato sulla base piana della struttura in legno. </w:t>
+      </w:r>
+      <w:r>
+        <w:rPr>
+          <w:rFonts w:eastAsiaTheme="minorEastAsia" w:cs="Times New Roman"/>
+          <w:lang w:val="it-IT"/>
+        </w:rPr>
+        <w:t>Non è nota l’incertezza della bussola interna al cellulare, e la lettura riporta la prima cifra decimale.</w:t>
       </w:r>
     </w:p>
     <w:p>
@@ -14253,6 +14832,428 @@
     </w:p>
     <w:p>
       <w:pPr>
+        <w:keepNext/>
+      </w:pPr>
+      <w:r>
+        <w:lastRenderedPageBreak/>
+        <w:drawing>
+          <wp:inline distT="0" distB="0" distL="0" distR="0" wp14:anchorId="28FBB653" wp14:editId="0115CE80">
+            <wp:extent cx="3419872" cy="2564904"/>
+            <wp:effectExtent l="0" t="0" r="9525" b="6985"/>
+            <wp:docPr id="1026" name="Picture 2" descr="https://images-na.ssl-images-amazon.com/images/I/81xVrtGsBaL._SL1500_.jpg">
+              <a:extLst xmlns:a="http://schemas.openxmlformats.org/drawingml/2006/main">
+                <a:ext uri="{FF2B5EF4-FFF2-40B4-BE49-F238E27FC236}">
+                  <a16:creationId xmlns:a16="http://schemas.microsoft.com/office/drawing/2014/main" id="{9A67B11B-508B-4EB3-BEFE-D8D1156A08F2}"/>
+                </a:ext>
+              </a:extLst>
+            </wp:docPr>
+            <wp:cNvGraphicFramePr>
+              <a:graphicFrameLocks xmlns:a="http://schemas.openxmlformats.org/drawingml/2006/main" noChangeAspect="1"/>
+            </wp:cNvGraphicFramePr>
+            <a:graphic xmlns:a="http://schemas.openxmlformats.org/drawingml/2006/main">
+              <a:graphicData uri="http://schemas.openxmlformats.org/drawingml/2006/picture">
+                <pic:pic xmlns:pic="http://schemas.openxmlformats.org/drawingml/2006/picture">
+                  <pic:nvPicPr>
+                    <pic:cNvPr id="1026" name="Picture 2" descr="https://images-na.ssl-images-amazon.com/images/I/81xVrtGsBaL._SL1500_.jpg">
+                      <a:extLst>
+                        <a:ext uri="{FF2B5EF4-FFF2-40B4-BE49-F238E27FC236}">
+                          <a16:creationId xmlns:a16="http://schemas.microsoft.com/office/drawing/2014/main" id="{9A67B11B-508B-4EB3-BEFE-D8D1156A08F2}"/>
+                        </a:ext>
+                      </a:extLst>
+                    </pic:cNvPr>
+                    <pic:cNvPicPr>
+                      <a:picLocks noChangeAspect="1" noChangeArrowheads="1"/>
+                    </pic:cNvPicPr>
+                  </pic:nvPicPr>
+                  <pic:blipFill>
+                    <a:blip r:embed="rId9" cstate="print">
+                      <a:extLst>
+                        <a:ext uri="{28A0092B-C50C-407E-A947-70E740481C1C}">
+                          <a14:useLocalDpi xmlns:a14="http://schemas.microsoft.com/office/drawing/2010/main" val="0"/>
+                        </a:ext>
+                      </a:extLst>
+                    </a:blip>
+                    <a:srcRect/>
+                    <a:stretch>
+                      <a:fillRect/>
+                    </a:stretch>
+                  </pic:blipFill>
+                  <pic:spPr bwMode="auto">
+                    <a:xfrm>
+                      <a:off x="0" y="0"/>
+                      <a:ext cx="3419872" cy="2564904"/>
+                    </a:xfrm>
+                    <a:prstGeom prst="rect">
+                      <a:avLst/>
+                    </a:prstGeom>
+                    <a:noFill/>
+                    <a:extLst>
+                      <a:ext uri="{909E8E84-426E-40DD-AFC4-6F175D3DCCD1}">
+                        <a14:hiddenFill xmlns:a14="http://schemas.microsoft.com/office/drawing/2010/main">
+                          <a:solidFill>
+                            <a:srgbClr val="FFFFFF"/>
+                          </a:solidFill>
+                        </a14:hiddenFill>
+                      </a:ext>
+                    </a:extLst>
+                  </pic:spPr>
+                </pic:pic>
+              </a:graphicData>
+            </a:graphic>
+          </wp:inline>
+        </w:drawing>
+      </w:r>
+    </w:p>
+    <w:p>
+      <w:pPr>
+        <w:pStyle w:val="Caption"/>
+        <w:rPr>
+          <w:lang w:val="it-IT"/>
+        </w:rPr>
+      </w:pPr>
+      <w:proofErr w:type="spellStart"/>
+      <w:r>
+        <w:t>Figura</w:t>
+      </w:r>
+      <w:proofErr w:type="spellEnd"/>
+      <w:r>
+        <w:t xml:space="preserve">  </w:t>
+      </w:r>
+      <w:fldSimple w:instr=" SEQ Figura_ \* ARABIC ">
+        <w:r>
+          <w:rPr>
+            <w:noProof/>
+          </w:rPr>
+          <w:t>2</w:t>
+        </w:r>
+      </w:fldSimple>
+      <w:r>
+        <w:t xml:space="preserve"> Vista </w:t>
+      </w:r>
+      <w:proofErr w:type="spellStart"/>
+      <w:r>
+        <w:t>frontale</w:t>
+      </w:r>
+      <w:proofErr w:type="spellEnd"/>
+      <w:r>
+        <w:t xml:space="preserve"> del </w:t>
+      </w:r>
+      <w:proofErr w:type="spellStart"/>
+      <w:r>
+        <w:t>pannello</w:t>
+      </w:r>
+      <w:proofErr w:type="spellEnd"/>
+    </w:p>
+    <w:p>
+      <w:pPr>
+        <w:rPr>
+          <w:lang w:val="it-IT"/>
+        </w:rPr>
+      </w:pPr>
+    </w:p>
+    <w:p>
+      <w:pPr>
+        <w:keepNext/>
+      </w:pPr>
+      <w:r>
+        <w:rPr>
+          <w:noProof/>
+        </w:rPr>
+        <w:drawing>
+          <wp:inline distT="0" distB="0" distL="0" distR="0">
+            <wp:extent cx="3132162" cy="1973502"/>
+            <wp:effectExtent l="0" t="0" r="0" b="8255"/>
+            <wp:docPr id="5" name="Picture 5"/>
+            <wp:cNvGraphicFramePr>
+              <a:graphicFrameLocks xmlns:a="http://schemas.openxmlformats.org/drawingml/2006/main" noChangeAspect="1"/>
+            </wp:cNvGraphicFramePr>
+            <a:graphic xmlns:a="http://schemas.openxmlformats.org/drawingml/2006/main">
+              <a:graphicData uri="http://schemas.openxmlformats.org/drawingml/2006/picture">
+                <pic:pic xmlns:pic="http://schemas.openxmlformats.org/drawingml/2006/picture">
+                  <pic:nvPicPr>
+                    <pic:cNvPr id="0" name="Picture 1"/>
+                    <pic:cNvPicPr>
+                      <a:picLocks noChangeAspect="1" noChangeArrowheads="1"/>
+                    </pic:cNvPicPr>
+                  </pic:nvPicPr>
+                  <pic:blipFill>
+                    <a:blip r:embed="rId10" cstate="print">
+                      <a:extLst>
+                        <a:ext uri="{28A0092B-C50C-407E-A947-70E740481C1C}">
+                          <a14:useLocalDpi xmlns:a14="http://schemas.microsoft.com/office/drawing/2010/main" val="0"/>
+                        </a:ext>
+                      </a:extLst>
+                    </a:blip>
+                    <a:srcRect/>
+                    <a:stretch>
+                      <a:fillRect/>
+                    </a:stretch>
+                  </pic:blipFill>
+                  <pic:spPr bwMode="auto">
+                    <a:xfrm>
+                      <a:off x="0" y="0"/>
+                      <a:ext cx="3150479" cy="1985043"/>
+                    </a:xfrm>
+                    <a:prstGeom prst="rect">
+                      <a:avLst/>
+                    </a:prstGeom>
+                    <a:noFill/>
+                    <a:ln>
+                      <a:noFill/>
+                    </a:ln>
+                  </pic:spPr>
+                </pic:pic>
+              </a:graphicData>
+            </a:graphic>
+          </wp:inline>
+        </w:drawing>
+      </w:r>
+    </w:p>
+    <w:p>
+      <w:pPr>
+        <w:pStyle w:val="Caption"/>
+        <w:rPr>
+          <w:lang w:val="it-IT"/>
+        </w:rPr>
+      </w:pPr>
+      <w:r>
+        <w:rPr>
+          <w:lang w:val="it-IT"/>
+        </w:rPr>
+        <w:t xml:space="preserve">Figura  </w:t>
+      </w:r>
+      <w:r>
+        <w:fldChar w:fldCharType="begin"/>
+      </w:r>
+      <w:r>
+        <w:rPr>
+          <w:lang w:val="it-IT"/>
+        </w:rPr>
+        <w:instrText xml:space="preserve"> SEQ Figura_ \* ARABIC </w:instrText>
+      </w:r>
+      <w:r>
+        <w:fldChar w:fldCharType="separate"/>
+      </w:r>
+      <w:r>
+        <w:rPr>
+          <w:noProof/>
+          <w:lang w:val="it-IT"/>
+        </w:rPr>
+        <w:t>3</w:t>
+      </w:r>
+      <w:r>
+        <w:fldChar w:fldCharType="end"/>
+      </w:r>
+      <w:r>
+        <w:rPr>
+          <w:lang w:val="it-IT"/>
+        </w:rPr>
+        <w:t xml:space="preserve"> Etichetta con specifiche tecniche riportate sul retro del pannello</w:t>
+      </w:r>
+    </w:p>
+    <w:p>
+      <w:pPr>
+        <w:rPr>
+          <w:lang w:val="it-IT"/>
+        </w:rPr>
+      </w:pPr>
+    </w:p>
+    <w:p>
+      <w:pPr>
+        <w:spacing w:after="160" w:line="259" w:lineRule="auto"/>
+        <w:jc w:val="left"/>
+        <w:rPr>
+          <w:rFonts w:eastAsiaTheme="minorEastAsia" w:cs="Times New Roman"/>
+          <w:lang w:val="it-IT"/>
+        </w:rPr>
+      </w:pPr>
+      <w:r>
+        <w:rPr>
+          <w:lang w:val="it-IT"/>
+        </w:rPr>
+        <w:t>In una giornata di cielo sereno si è proceduto a</w:t>
+      </w:r>
+      <w:r>
+        <w:rPr>
+          <w:lang w:val="it-IT"/>
+        </w:rPr>
+        <w:t xml:space="preserve"> variare il </w:t>
+      </w:r>
+      <w:r>
+        <w:rPr>
+          <w:rFonts w:cs="Times New Roman"/>
+          <w:lang w:val="it-IT"/>
+        </w:rPr>
+        <w:sym w:font="Symbol" w:char="F062"/>
+      </w:r>
+      <w:r>
+        <w:rPr>
+          <w:rFonts w:cs="Times New Roman"/>
+          <w:lang w:val="it-IT"/>
+        </w:rPr>
+        <w:t xml:space="preserve"> e</w:t>
+      </w:r>
+      <w:r>
+        <w:rPr>
+          <w:lang w:val="it-IT"/>
+        </w:rPr>
+        <w:t xml:space="preserve"> </w:t>
+      </w:r>
+      <m:oMath>
+        <m:sSub>
+          <m:sSubPr>
+            <m:ctrlPr>
+              <w:rPr>
+                <w:rFonts w:ascii="Cambria Math" w:hAnsi="Cambria Math" w:cs="Times New Roman"/>
+                <w:i/>
+                <w:lang w:val="it-IT"/>
+              </w:rPr>
+            </m:ctrlPr>
+          </m:sSubPr>
+          <m:e>
+            <m:r>
+              <w:rPr>
+                <w:rFonts w:ascii="Cambria Math" w:hAnsi="Cambria Math" w:cs="Times New Roman"/>
+                <w:lang w:val="it-IT"/>
+              </w:rPr>
+              <m:t>Z</m:t>
+            </m:r>
+          </m:e>
+          <m:sub>
+            <m:r>
+              <w:rPr>
+                <w:rFonts w:ascii="Cambria Math" w:hAnsi="Cambria Math" w:cs="Times New Roman"/>
+                <w:lang w:val="it-IT"/>
+              </w:rPr>
+              <m:t>S</m:t>
+            </m:r>
+          </m:sub>
+        </m:sSub>
+      </m:oMath>
+      <w:r>
+        <w:rPr>
+          <w:lang w:val="it-IT"/>
+        </w:rPr>
+        <w:t xml:space="preserve"> </w:t>
+      </w:r>
+      <w:r>
+        <w:rPr>
+          <w:lang w:val="it-IT"/>
+        </w:rPr>
+        <w:t>del pannello in posizioni prestabilite</w:t>
+      </w:r>
+      <w:r>
+        <w:rPr>
+          <w:rFonts w:eastAsiaTheme="minorEastAsia" w:cs="Times New Roman"/>
+          <w:lang w:val="it-IT"/>
+        </w:rPr>
+        <w:t>, rilevando la resa</w:t>
+      </w:r>
+      <w:r>
+        <w:rPr>
+          <w:rFonts w:eastAsiaTheme="minorEastAsia" w:cs="Times New Roman"/>
+          <w:lang w:val="it-IT"/>
+        </w:rPr>
+        <w:t xml:space="preserve"> effettiva</w:t>
+      </w:r>
+      <w:r>
+        <w:rPr>
+          <w:rFonts w:eastAsiaTheme="minorEastAsia" w:cs="Times New Roman"/>
+          <w:lang w:val="it-IT"/>
+        </w:rPr>
+        <w:t xml:space="preserve"> in W. </w:t>
+      </w:r>
+    </w:p>
+    <w:p>
+      <w:pPr>
+        <w:spacing w:after="160" w:line="259" w:lineRule="auto"/>
+        <w:jc w:val="left"/>
+        <w:rPr>
+          <w:rFonts w:eastAsiaTheme="minorEastAsia" w:cs="Times New Roman"/>
+          <w:lang w:val="it-IT"/>
+        </w:rPr>
+      </w:pPr>
+      <w:bookmarkStart w:id="0" w:name="_GoBack"/>
+      <w:bookmarkEnd w:id="0"/>
+    </w:p>
+    <w:p>
+      <w:pPr>
+        <w:spacing w:after="160" w:line="259" w:lineRule="auto"/>
+        <w:jc w:val="left"/>
+        <w:rPr>
+          <w:rFonts w:eastAsiaTheme="minorEastAsia" w:cs="Times New Roman"/>
+          <w:lang w:val="it-IT"/>
+        </w:rPr>
+      </w:pPr>
+    </w:p>
+    <w:p>
+      <w:pPr>
+        <w:spacing w:after="160" w:line="259" w:lineRule="auto"/>
+        <w:jc w:val="left"/>
+        <w:rPr>
+          <w:rFonts w:eastAsiaTheme="minorEastAsia" w:cs="Times New Roman"/>
+          <w:lang w:val="it-IT"/>
+        </w:rPr>
+      </w:pPr>
+    </w:p>
+    <w:p>
+      <w:pPr>
+        <w:spacing w:after="160" w:line="259" w:lineRule="auto"/>
+        <w:jc w:val="left"/>
+        <w:rPr>
+          <w:rFonts w:eastAsiaTheme="minorEastAsia" w:cs="Times New Roman"/>
+          <w:lang w:val="it-IT"/>
+        </w:rPr>
+      </w:pPr>
+    </w:p>
+    <w:p>
+      <w:pPr>
+        <w:spacing w:after="160" w:line="259" w:lineRule="auto"/>
+        <w:jc w:val="left"/>
+        <w:rPr>
+          <w:rFonts w:eastAsiaTheme="minorEastAsia" w:cs="Times New Roman"/>
+          <w:lang w:val="it-IT"/>
+        </w:rPr>
+      </w:pPr>
+    </w:p>
+    <w:p>
+      <w:pPr>
+        <w:spacing w:after="160" w:line="259" w:lineRule="auto"/>
+        <w:jc w:val="left"/>
+        <w:rPr>
+          <w:lang w:val="it-IT"/>
+        </w:rPr>
+      </w:pPr>
+    </w:p>
+    <w:p>
+      <w:pPr>
+        <w:rPr>
+          <w:lang w:val="it-IT"/>
+        </w:rPr>
+      </w:pPr>
+    </w:p>
+    <w:p>
+      <w:pPr>
+        <w:rPr>
+          <w:lang w:val="it-IT"/>
+        </w:rPr>
+      </w:pPr>
+      <w:r>
+        <w:rPr>
+          <w:lang w:val="it-IT"/>
+        </w:rPr>
+        <w:t>Legenda</w:t>
+      </w:r>
+    </w:p>
+    <w:p>
+      <w:pPr>
+        <w:rPr>
+          <w:lang w:val="it-IT"/>
+        </w:rPr>
+      </w:pPr>
+    </w:p>
+    <w:p>
+      <w:pPr>
         <w:rPr>
           <w:lang w:val="it-IT"/>
         </w:rPr>
@@ -14262,6 +15263,7 @@
           <w:noProof/>
           <w:lang w:val="it-IT" w:eastAsia="it-IT"/>
         </w:rPr>
+        <w:lastRenderedPageBreak/>
         <w:drawing>
           <wp:inline distT="0" distB="0" distL="0" distR="0" wp14:anchorId="6A4DE17A" wp14:editId="22C3E05D">
             <wp:extent cx="3975100" cy="2593975"/>
@@ -14278,7 +15280,7 @@
                     <pic:cNvPicPr/>
                   </pic:nvPicPr>
                   <pic:blipFill rotWithShape="1">
-                    <a:blip r:embed="rId9"/>
+                    <a:blip r:embed="rId11"/>
                     <a:srcRect l="21698" t="14631" r="11393" b="7752"/>
                     <a:stretch/>
                   </pic:blipFill>
@@ -14333,7 +15335,7 @@
                     <pic:cNvPicPr/>
                   </pic:nvPicPr>
                   <pic:blipFill rotWithShape="1">
-                    <a:blip r:embed="rId10"/>
+                    <a:blip r:embed="rId12"/>
                     <a:srcRect l="22766" t="15485" r="17059" b="3857"/>
                     <a:stretch/>
                   </pic:blipFill>
@@ -14388,7 +15390,7 @@
                     <pic:cNvPicPr/>
                   </pic:nvPicPr>
                   <pic:blipFill rotWithShape="1">
-                    <a:blip r:embed="rId11"/>
+                    <a:blip r:embed="rId13"/>
                     <a:srcRect l="22926" t="11779" r="35977" b="56679"/>
                     <a:stretch/>
                   </pic:blipFill>
@@ -14667,32 +15669,15 @@
         </w:rPr>
         <w:t xml:space="preserve"> </w:t>
       </w:r>
-      <w:r>
-        <w:fldChar w:fldCharType="begin"/>
-      </w:r>
-      <w:r>
-        <w:rPr>
-          <w:lang w:val="it-IT"/>
-        </w:rPr>
-        <w:instrText xml:space="preserve"> HYPERLINK "https://power.larc.nasa.gov/data-access-viewer/" </w:instrText>
-      </w:r>
-      <w:r>
-        <w:fldChar w:fldCharType="separate"/>
-      </w:r>
-      <w:r>
-        <w:rPr>
-          <w:rStyle w:val="Hyperlink"/>
-          <w:lang w:val="it-IT"/>
-        </w:rPr>
-        <w:t>https://power.larc.nasa.gov/data-access-viewer/</w:t>
-      </w:r>
-      <w:r>
-        <w:rPr>
-          <w:rStyle w:val="Hyperlink"/>
-          <w:lang w:val="it-IT"/>
-        </w:rPr>
-        <w:fldChar w:fldCharType="end"/>
-      </w:r>
+      <w:hyperlink r:id="rId1" w:history="1">
+        <w:r>
+          <w:rPr>
+            <w:rStyle w:val="Hyperlink"/>
+            <w:lang w:val="it-IT"/>
+          </w:rPr>
+          <w:t>https://power.larc.nasa.gov/data-access-viewer/</w:t>
+        </w:r>
+      </w:hyperlink>
     </w:p>
   </w:footnote>
   <w:footnote w:id="3">
@@ -14743,32 +15728,15 @@
         </w:rPr>
         <w:t xml:space="preserve"> </w:t>
       </w:r>
-      <w:r>
-        <w:fldChar w:fldCharType="begin"/>
-      </w:r>
-      <w:r>
-        <w:rPr>
-          <w:lang w:val="it-IT"/>
-        </w:rPr>
-        <w:instrText xml:space="preserve"> HYPERLINK "https://power.larc.nasa.gov/data-access-viewer/" </w:instrText>
-      </w:r>
-      <w:r>
-        <w:fldChar w:fldCharType="separate"/>
-      </w:r>
-      <w:r>
-        <w:rPr>
-          <w:rStyle w:val="Hyperlink"/>
-          <w:lang w:val="it-IT"/>
-        </w:rPr>
-        <w:t>https://power.larc.nasa.gov/data-access-viewer/</w:t>
-      </w:r>
-      <w:r>
-        <w:rPr>
-          <w:rStyle w:val="Hyperlink"/>
-          <w:lang w:val="it-IT"/>
-        </w:rPr>
-        <w:fldChar w:fldCharType="end"/>
-      </w:r>
+      <w:hyperlink r:id="rId2" w:history="1">
+        <w:r>
+          <w:rPr>
+            <w:rStyle w:val="Hyperlink"/>
+            <w:lang w:val="it-IT"/>
+          </w:rPr>
+          <w:t>https://power.larc.nasa.gov/data-access-viewer/</w:t>
+        </w:r>
+      </w:hyperlink>
     </w:p>
   </w:footnote>
 </w:footnotes>
@@ -15118,7 +16086,7 @@
       </w:pPr>
     </w:pPrDefault>
   </w:docDefaults>
-  <w:latentStyles w:defLockedState="0" w:defUIPriority="99" w:defSemiHidden="0" w:defUnhideWhenUsed="0" w:defQFormat="0" w:count="375">
+  <w:latentStyles w:defLockedState="0" w:defUIPriority="99" w:defSemiHidden="0" w:defUnhideWhenUsed="0" w:defQFormat="0" w:count="377">
     <w:lsdException w:name="Normal" w:uiPriority="0" w:qFormat="1"/>
     <w:lsdException w:name="heading 1" w:uiPriority="9" w:qFormat="1"/>
     <w:lsdException w:name="heading 2" w:semiHidden="1" w:uiPriority="9" w:unhideWhenUsed="1" w:qFormat="1"/>
@@ -15224,7 +16192,6 @@
     <w:lsdException w:name="HTML Sample" w:semiHidden="1" w:unhideWhenUsed="1"/>
     <w:lsdException w:name="HTML Typewriter" w:semiHidden="1" w:unhideWhenUsed="1"/>
     <w:lsdException w:name="HTML Variable" w:semiHidden="1" w:unhideWhenUsed="1"/>
-    <w:lsdException w:name="Normal Table" w:semiHidden="1" w:unhideWhenUsed="1"/>
     <w:lsdException w:name="annotation subject" w:semiHidden="1" w:unhideWhenUsed="1"/>
     <w:lsdException w:name="No List" w:semiHidden="1" w:unhideWhenUsed="1"/>
     <w:lsdException w:name="Outline List 1" w:semiHidden="1" w:unhideWhenUsed="1"/>
@@ -15270,11 +16237,9 @@
     <w:lsdException w:name="Table Subtle 1" w:semiHidden="1" w:unhideWhenUsed="1"/>
     <w:lsdException w:name="Table Subtle 2" w:semiHidden="1" w:unhideWhenUsed="1"/>
     <w:lsdException w:name="Table Web 1" w:semiHidden="1" w:unhideWhenUsed="1"/>
-    <w:lsdException w:name="Table Web 2" w:semiHidden="1" w:unhideWhenUsed="1"/>
     <w:lsdException w:name="Table Web 3" w:semiHidden="1" w:unhideWhenUsed="1"/>
     <w:lsdException w:name="Balloon Text" w:semiHidden="1" w:unhideWhenUsed="1"/>
     <w:lsdException w:name="Table Grid" w:uiPriority="39"/>
-    <w:lsdException w:name="Table Theme" w:semiHidden="1" w:unhideWhenUsed="1"/>
     <w:lsdException w:name="Placeholder Text" w:semiHidden="1"/>
     <w:lsdException w:name="No Spacing" w:uiPriority="1" w:qFormat="1"/>
     <w:lsdException w:name="Light Shading" w:uiPriority="60"/>
@@ -15494,6 +16459,8 @@
     <w:lsdException w:name="Smart Hyperlink" w:semiHidden="1" w:unhideWhenUsed="1"/>
     <w:lsdException w:name="Hashtag" w:semiHidden="1" w:unhideWhenUsed="1"/>
     <w:lsdException w:name="Unresolved Mention" w:semiHidden="1" w:unhideWhenUsed="1"/>
+    <w:lsdException w:name="Smart Link" w:semiHidden="1" w:unhideWhenUsed="1"/>
+    <w:lsdException w:name="Smart Link Error" w:semiHidden="1" w:unhideWhenUsed="1"/>
   </w:latentStyles>
   <w:style w:type="paragraph" w:default="1" w:styleId="Normal">
     <w:name w:val="Normal"/>
@@ -15581,7 +16548,6 @@
   <w:style w:type="character" w:default="1" w:styleId="DefaultParagraphFont">
     <w:name w:val="Default Paragraph Font"/>
     <w:uiPriority w:val="1"/>
-    <w:semiHidden/>
     <w:unhideWhenUsed/>
   </w:style>
   <w:style w:type="table" w:default="1" w:styleId="TableNormal">
@@ -20473,7 +21439,7 @@
 </file>
 
 <file path=customXml/itemProps1.xml><?xml version="1.0" encoding="utf-8"?>
-<ds:datastoreItem xmlns:ds="http://schemas.openxmlformats.org/officeDocument/2006/customXml" ds:itemID="{B787C8BD-89B8-48F3-B79D-413F68609B56}">
+<ds:datastoreItem xmlns:ds="http://schemas.openxmlformats.org/officeDocument/2006/customXml" ds:itemID="{61E5E9B7-BB26-4496-993B-AA4726B7B145}">
   <ds:schemaRefs>
     <ds:schemaRef ds:uri="http://schemas.openxmlformats.org/officeDocument/2006/bibliography"/>
   </ds:schemaRefs>

</xml_diff>

<commit_message>
prima versione di S espressa in J e non W
</commit_message>
<xml_diff>
--- a/doc/relazione Sistemi Complessi 12.12.2019 - bozza.docx
+++ b/doc/relazione Sistemi Complessi 12.12.2019 - bozza.docx
@@ -6767,7 +6767,6 @@
     </w:p>
     <w:p>
       <w:pPr>
-        <w:pStyle w:val="Heading2"/>
         <w:rPr>
           <w:lang w:val="it-IT"/>
         </w:rPr>
@@ -7388,6 +7387,2948 @@
         </w:rPr>
       </w:pPr>
     </w:p>
+    <w:p>
+      <w:pPr>
+        <w:pStyle w:val="Heading1"/>
+        <w:rPr>
+          <w:lang w:val="it-IT"/>
+        </w:rPr>
+      </w:pPr>
+      <w:r>
+        <w:rPr>
+          <w:lang w:val="it-IT"/>
+        </w:rPr>
+        <w:t>Implementazione software</w:t>
+      </w:r>
+    </w:p>
+    <w:p>
+      <w:pPr>
+        <w:rPr>
+          <w:lang w:val="it-IT"/>
+        </w:rPr>
+      </w:pPr>
+    </w:p>
+    <w:p>
+      <w:pPr>
+        <w:rPr>
+          <w:lang w:val="it-IT"/>
+        </w:rPr>
+      </w:pPr>
+      <w:r>
+        <w:rPr>
+          <w:lang w:val="it-IT"/>
+        </w:rPr>
+        <w:t>Il software sull’irraggiamento del pannello è suddiviso in 7 file di libreria.</w:t>
+      </w:r>
+    </w:p>
+    <w:p>
+      <w:pPr>
+        <w:rPr>
+          <w:lang w:val="it-IT"/>
+        </w:rPr>
+      </w:pPr>
+    </w:p>
+    <w:p>
+      <w:pPr>
+        <w:rPr>
+          <w:lang w:val="it-IT"/>
+        </w:rPr>
+      </w:pPr>
+      <w:r>
+        <w:rPr>
+          <w:lang w:val="it-IT"/>
+        </w:rPr>
+        <w:t xml:space="preserve">File </w:t>
+      </w:r>
+      <w:proofErr w:type="spellStart"/>
+      <w:r>
+        <w:rPr>
+          <w:b/>
+          <w:bCs/>
+          <w:lang w:val="it-IT"/>
+        </w:rPr>
+        <w:t>geometry_fp.h</w:t>
+      </w:r>
+      <w:proofErr w:type="spellEnd"/>
+      <w:r>
+        <w:rPr>
+          <w:lang w:val="it-IT"/>
+        </w:rPr>
+        <w:t xml:space="preserve"> </w:t>
+      </w:r>
+      <w:proofErr w:type="spellStart"/>
+      <w:r>
+        <w:rPr>
+          <w:lang w:val="it-IT"/>
+        </w:rPr>
+        <w:t>contentente</w:t>
+      </w:r>
+      <w:proofErr w:type="spellEnd"/>
+      <w:r>
+        <w:rPr>
+          <w:lang w:val="it-IT"/>
+        </w:rPr>
+        <w:t xml:space="preserve"> i metodi:</w:t>
+      </w:r>
+    </w:p>
+    <w:p>
+      <w:pPr>
+        <w:pStyle w:val="ListParagraph"/>
+        <w:numPr>
+          <w:ilvl w:val="0"/>
+          <w:numId w:val="4"/>
+        </w:numPr>
+        <w:rPr>
+          <w:lang w:val="it-IT"/>
+        </w:rPr>
+      </w:pPr>
+      <w:proofErr w:type="spellStart"/>
+      <w:r>
+        <w:rPr>
+          <w:lang w:val="it-IT"/>
+        </w:rPr>
+        <w:t>struct</w:t>
+      </w:r>
+      <w:proofErr w:type="spellEnd"/>
+      <w:r>
+        <w:rPr>
+          <w:lang w:val="it-IT"/>
+        </w:rPr>
+        <w:t xml:space="preserve"> vertex {}</w:t>
+      </w:r>
+    </w:p>
+    <w:p>
+      <w:pPr>
+        <w:pStyle w:val="ListParagraph"/>
+        <w:numPr>
+          <w:ilvl w:val="0"/>
+          <w:numId w:val="4"/>
+        </w:numPr>
+        <w:rPr>
+          <w:lang w:val="it-IT"/>
+        </w:rPr>
+      </w:pPr>
+      <w:proofErr w:type="spellStart"/>
+      <w:r>
+        <w:rPr>
+          <w:lang w:val="it-IT"/>
+        </w:rPr>
+        <w:t>struct</w:t>
+      </w:r>
+      <w:proofErr w:type="spellEnd"/>
+      <w:r>
+        <w:rPr>
+          <w:lang w:val="it-IT"/>
+        </w:rPr>
+        <w:t xml:space="preserve"> </w:t>
+      </w:r>
+      <w:proofErr w:type="spellStart"/>
+      <w:r>
+        <w:rPr>
+          <w:lang w:val="it-IT"/>
+        </w:rPr>
+        <w:t>plane</w:t>
+      </w:r>
+      <w:proofErr w:type="spellEnd"/>
+      <w:r>
+        <w:rPr>
+          <w:lang w:val="it-IT"/>
+        </w:rPr>
+        <w:t xml:space="preserve"> {}</w:t>
+      </w:r>
+    </w:p>
+    <w:p>
+      <w:pPr>
+        <w:pStyle w:val="ListParagraph"/>
+        <w:numPr>
+          <w:ilvl w:val="0"/>
+          <w:numId w:val="4"/>
+        </w:numPr>
+        <w:rPr>
+          <w:lang w:val="it-IT"/>
+        </w:rPr>
+      </w:pPr>
+      <w:proofErr w:type="spellStart"/>
+      <w:r>
+        <w:rPr>
+          <w:lang w:val="it-IT"/>
+        </w:rPr>
+        <w:t>struct</w:t>
+      </w:r>
+      <w:proofErr w:type="spellEnd"/>
+      <w:r>
+        <w:rPr>
+          <w:lang w:val="it-IT"/>
+        </w:rPr>
+        <w:t xml:space="preserve"> </w:t>
+      </w:r>
+      <w:proofErr w:type="spellStart"/>
+      <w:r>
+        <w:rPr>
+          <w:lang w:val="it-IT"/>
+        </w:rPr>
+        <w:t>triangle</w:t>
+      </w:r>
+      <w:proofErr w:type="spellEnd"/>
+      <w:r>
+        <w:rPr>
+          <w:lang w:val="it-IT"/>
+        </w:rPr>
+        <w:t xml:space="preserve"> {}</w:t>
+      </w:r>
+    </w:p>
+    <w:p>
+      <w:pPr>
+        <w:pStyle w:val="ListParagraph"/>
+        <w:numPr>
+          <w:ilvl w:val="0"/>
+          <w:numId w:val="4"/>
+        </w:numPr>
+      </w:pPr>
+      <w:r>
+        <w:t xml:space="preserve">typedef double </w:t>
+      </w:r>
+      <w:proofErr w:type="spellStart"/>
+      <w:r>
+        <w:t>Z_S_rad</w:t>
+      </w:r>
+      <w:proofErr w:type="spellEnd"/>
+      <w:r>
+        <w:t>;</w:t>
+      </w:r>
+    </w:p>
+    <w:p>
+      <w:pPr>
+        <w:pStyle w:val="ListParagraph"/>
+        <w:numPr>
+          <w:ilvl w:val="0"/>
+          <w:numId w:val="4"/>
+        </w:numPr>
+      </w:pPr>
+      <w:r>
+        <w:t xml:space="preserve">typedef plane </w:t>
+      </w:r>
+      <w:proofErr w:type="spellStart"/>
+      <w:r>
+        <w:t>plane_xparallel</w:t>
+      </w:r>
+      <w:proofErr w:type="spellEnd"/>
+      <w:r>
+        <w:t>;</w:t>
+      </w:r>
+    </w:p>
+    <w:p>
+      <w:pPr>
+        <w:pStyle w:val="ListParagraph"/>
+        <w:numPr>
+          <w:ilvl w:val="0"/>
+          <w:numId w:val="4"/>
+        </w:numPr>
+      </w:pPr>
+      <w:r>
+        <w:t xml:space="preserve">typedef vertex </w:t>
+      </w:r>
+      <w:proofErr w:type="spellStart"/>
+      <w:r>
+        <w:t>plane_normal_vector</w:t>
+      </w:r>
+      <w:proofErr w:type="spellEnd"/>
+      <w:r>
+        <w:t>;</w:t>
+      </w:r>
+    </w:p>
+    <w:p>
+      <w:pPr>
+        <w:pStyle w:val="ListParagraph"/>
+        <w:numPr>
+          <w:ilvl w:val="0"/>
+          <w:numId w:val="4"/>
+        </w:numPr>
+      </w:pPr>
+      <w:r>
+        <w:t xml:space="preserve">typedef double </w:t>
+      </w:r>
+      <w:proofErr w:type="spellStart"/>
+      <w:r>
+        <w:t>m_squared</w:t>
+      </w:r>
+      <w:proofErr w:type="spellEnd"/>
+      <w:r>
+        <w:t>;</w:t>
+      </w:r>
+    </w:p>
+    <w:p>
+      <w:pPr>
+        <w:pStyle w:val="ListParagraph"/>
+        <w:numPr>
+          <w:ilvl w:val="0"/>
+          <w:numId w:val="4"/>
+        </w:numPr>
+      </w:pPr>
+      <w:r>
+        <w:t xml:space="preserve">typedef double </w:t>
+      </w:r>
+      <w:proofErr w:type="spellStart"/>
+      <w:r>
+        <w:t>beta_rad</w:t>
+      </w:r>
+      <w:proofErr w:type="spellEnd"/>
+      <w:r>
+        <w:t>;</w:t>
+      </w:r>
+    </w:p>
+    <w:p>
+      <w:pPr>
+        <w:pStyle w:val="ListParagraph"/>
+        <w:numPr>
+          <w:ilvl w:val="0"/>
+          <w:numId w:val="4"/>
+        </w:numPr>
+      </w:pPr>
+      <w:r>
+        <w:lastRenderedPageBreak/>
+        <w:t xml:space="preserve">pure plane </w:t>
+      </w:r>
+      <w:proofErr w:type="spellStart"/>
+      <w:proofErr w:type="gramStart"/>
+      <w:r>
+        <w:t>fplane</w:t>
+      </w:r>
+      <w:proofErr w:type="spellEnd"/>
+      <w:r>
+        <w:t>(</w:t>
+      </w:r>
+      <w:proofErr w:type="gramEnd"/>
+      <w:r>
+        <w:t>const vertex a, const vertex b, const vertex d);</w:t>
+      </w:r>
+    </w:p>
+    <w:p>
+      <w:pPr>
+        <w:pStyle w:val="ListParagraph"/>
+        <w:numPr>
+          <w:ilvl w:val="0"/>
+          <w:numId w:val="4"/>
+        </w:numPr>
+      </w:pPr>
+      <w:r>
+        <w:t xml:space="preserve">pure </w:t>
+      </w:r>
+      <w:proofErr w:type="spellStart"/>
+      <w:r>
+        <w:t>plane_normal_vector</w:t>
+      </w:r>
+      <w:proofErr w:type="spellEnd"/>
+      <w:r>
+        <w:t xml:space="preserve"> </w:t>
+      </w:r>
+      <w:proofErr w:type="spellStart"/>
+      <w:proofErr w:type="gramStart"/>
+      <w:r>
+        <w:t>fnormal</w:t>
+      </w:r>
+      <w:proofErr w:type="spellEnd"/>
+      <w:r>
+        <w:t>(</w:t>
+      </w:r>
+      <w:proofErr w:type="gramEnd"/>
+      <w:r>
+        <w:t>const plane pl);</w:t>
+      </w:r>
+    </w:p>
+    <w:p>
+      <w:pPr>
+        <w:pStyle w:val="ListParagraph"/>
+        <w:numPr>
+          <w:ilvl w:val="0"/>
+          <w:numId w:val="4"/>
+        </w:numPr>
+      </w:pPr>
+      <w:r>
+        <w:t xml:space="preserve">pure </w:t>
+      </w:r>
+      <w:proofErr w:type="spellStart"/>
+      <w:r>
+        <w:t>Z_S_rad</w:t>
+      </w:r>
+      <w:proofErr w:type="spellEnd"/>
+      <w:r>
+        <w:t xml:space="preserve"> </w:t>
+      </w:r>
+      <w:proofErr w:type="spellStart"/>
+      <w:r>
+        <w:t>fZ_S_</w:t>
+      </w:r>
+      <w:proofErr w:type="gramStart"/>
+      <w:r>
+        <w:t>rad</w:t>
+      </w:r>
+      <w:proofErr w:type="spellEnd"/>
+      <w:r>
+        <w:t>(</w:t>
+      </w:r>
+      <w:proofErr w:type="gramEnd"/>
+      <w:r>
+        <w:t>const plane pl);</w:t>
+      </w:r>
+    </w:p>
+    <w:p>
+      <w:pPr>
+        <w:pStyle w:val="ListParagraph"/>
+        <w:numPr>
+          <w:ilvl w:val="0"/>
+          <w:numId w:val="4"/>
+        </w:numPr>
+      </w:pPr>
+      <w:r>
+        <w:t xml:space="preserve">pure </w:t>
+      </w:r>
+      <w:proofErr w:type="spellStart"/>
+      <w:r>
+        <w:t>beta_rad</w:t>
+      </w:r>
+      <w:proofErr w:type="spellEnd"/>
+      <w:r>
+        <w:t xml:space="preserve"> </w:t>
+      </w:r>
+      <w:proofErr w:type="spellStart"/>
+      <w:r>
+        <w:t>fbeta_</w:t>
+      </w:r>
+      <w:proofErr w:type="gramStart"/>
+      <w:r>
+        <w:t>rad</w:t>
+      </w:r>
+      <w:proofErr w:type="spellEnd"/>
+      <w:r>
+        <w:t>(</w:t>
+      </w:r>
+      <w:proofErr w:type="gramEnd"/>
+      <w:r>
+        <w:t xml:space="preserve">const vertex a, const vertex b, const vertex d, const </w:t>
+      </w:r>
+      <w:proofErr w:type="spellStart"/>
+      <w:r>
+        <w:t>Z_S_rad</w:t>
+      </w:r>
+      <w:proofErr w:type="spellEnd"/>
+      <w:r>
+        <w:t xml:space="preserve"> Z_S);</w:t>
+      </w:r>
+    </w:p>
+    <w:p>
+      <w:pPr>
+        <w:pStyle w:val="ListParagraph"/>
+        <w:numPr>
+          <w:ilvl w:val="0"/>
+          <w:numId w:val="4"/>
+        </w:numPr>
+      </w:pPr>
+      <w:r>
+        <w:t xml:space="preserve">pure </w:t>
+      </w:r>
+      <w:proofErr w:type="spellStart"/>
+      <w:r>
+        <w:t>m_squared</w:t>
+      </w:r>
+      <w:proofErr w:type="spellEnd"/>
+      <w:r>
+        <w:t xml:space="preserve"> </w:t>
+      </w:r>
+      <w:proofErr w:type="spellStart"/>
+      <w:proofErr w:type="gramStart"/>
+      <w:r>
+        <w:t>farea</w:t>
+      </w:r>
+      <w:proofErr w:type="spellEnd"/>
+      <w:r>
+        <w:t>(</w:t>
+      </w:r>
+      <w:proofErr w:type="gramEnd"/>
+      <w:r>
+        <w:t>const vertex a, const vertex b, const vertex d);</w:t>
+      </w:r>
+    </w:p>
+    <w:p>
+      <w:pPr>
+        <w:pStyle w:val="ListParagraph"/>
+        <w:numPr>
+          <w:ilvl w:val="0"/>
+          <w:numId w:val="4"/>
+        </w:numPr>
+      </w:pPr>
+      <w:r>
+        <w:t xml:space="preserve">pure vertex </w:t>
+      </w:r>
+      <w:proofErr w:type="spellStart"/>
+      <w:r>
+        <w:t>rotate_vertex_</w:t>
+      </w:r>
+      <w:proofErr w:type="gramStart"/>
+      <w:r>
+        <w:t>zaxis</w:t>
+      </w:r>
+      <w:proofErr w:type="spellEnd"/>
+      <w:r>
+        <w:t>(</w:t>
+      </w:r>
+      <w:proofErr w:type="gramEnd"/>
+      <w:r>
+        <w:t xml:space="preserve">const vertex v, const double </w:t>
+      </w:r>
+      <w:proofErr w:type="spellStart"/>
+      <w:r>
+        <w:t>angle_rad</w:t>
+      </w:r>
+      <w:proofErr w:type="spellEnd"/>
+      <w:r>
+        <w:t>);</w:t>
+      </w:r>
+    </w:p>
+    <w:p>
+      <w:pPr>
+        <w:pStyle w:val="ListParagraph"/>
+        <w:numPr>
+          <w:ilvl w:val="0"/>
+          <w:numId w:val="4"/>
+        </w:numPr>
+      </w:pPr>
+      <w:r>
+        <w:t xml:space="preserve">pure plane </w:t>
+      </w:r>
+      <w:proofErr w:type="spellStart"/>
+      <w:r>
+        <w:t>rotate_plane_</w:t>
+      </w:r>
+      <w:proofErr w:type="gramStart"/>
+      <w:r>
+        <w:t>zaxis</w:t>
+      </w:r>
+      <w:proofErr w:type="spellEnd"/>
+      <w:r>
+        <w:t>(</w:t>
+      </w:r>
+      <w:proofErr w:type="gramEnd"/>
+      <w:r>
+        <w:t xml:space="preserve">const vertex a, const vertex b, const vertex d, const double </w:t>
+      </w:r>
+      <w:proofErr w:type="spellStart"/>
+      <w:r>
+        <w:t>angle_rad</w:t>
+      </w:r>
+      <w:proofErr w:type="spellEnd"/>
+      <w:r>
+        <w:t>);</w:t>
+      </w:r>
+    </w:p>
+    <w:p>
+      <w:pPr>
+        <w:pStyle w:val="ListParagraph"/>
+        <w:numPr>
+          <w:ilvl w:val="0"/>
+          <w:numId w:val="4"/>
+        </w:numPr>
+      </w:pPr>
+      <w:r>
+        <w:t>pure pla</w:t>
+      </w:r>
+      <w:proofErr w:type="spellStart"/>
+      <w:r>
+        <w:t>ne_xparallel</w:t>
+      </w:r>
+      <w:proofErr w:type="spellEnd"/>
+      <w:r>
+        <w:t xml:space="preserve"> </w:t>
+      </w:r>
+      <w:proofErr w:type="spellStart"/>
+      <w:r>
+        <w:t>rotate_plane_to_</w:t>
+      </w:r>
+      <w:proofErr w:type="gramStart"/>
+      <w:r>
+        <w:t>xparallel</w:t>
+      </w:r>
+      <w:proofErr w:type="spellEnd"/>
+      <w:r>
+        <w:t>(</w:t>
+      </w:r>
+      <w:proofErr w:type="gramEnd"/>
+      <w:r>
+        <w:t xml:space="preserve">const vertex a, const vertex b, const vertex d, const </w:t>
+      </w:r>
+      <w:proofErr w:type="spellStart"/>
+      <w:r>
+        <w:t>Z_S_rad</w:t>
+      </w:r>
+      <w:proofErr w:type="spellEnd"/>
+      <w:r>
+        <w:t xml:space="preserve"> </w:t>
+      </w:r>
+      <w:proofErr w:type="spellStart"/>
+      <w:r>
+        <w:t>mZ_S_rad</w:t>
+      </w:r>
+      <w:proofErr w:type="spellEnd"/>
+      <w:r>
+        <w:t>);</w:t>
+      </w:r>
+    </w:p>
+    <w:p>
+      <w:pPr>
+        <w:pStyle w:val="ListParagraph"/>
+        <w:numPr>
+          <w:ilvl w:val="0"/>
+          <w:numId w:val="4"/>
+        </w:numPr>
+      </w:pPr>
+      <w:r>
+        <w:t xml:space="preserve">pure double </w:t>
+      </w:r>
+      <w:proofErr w:type="spellStart"/>
+      <w:proofErr w:type="gramStart"/>
+      <w:r>
+        <w:t>fnorm</w:t>
+      </w:r>
+      <w:proofErr w:type="spellEnd"/>
+      <w:r>
+        <w:t>(</w:t>
+      </w:r>
+      <w:proofErr w:type="gramEnd"/>
+      <w:r>
+        <w:t>const vertex pl);</w:t>
+      </w:r>
+    </w:p>
+    <w:p/>
+    <w:p>
+      <w:pPr>
+        <w:rPr>
+          <w:lang w:val="it-IT"/>
+        </w:rPr>
+      </w:pPr>
+      <w:r>
+        <w:rPr>
+          <w:lang w:val="it-IT"/>
+        </w:rPr>
+        <w:t xml:space="preserve">File </w:t>
+      </w:r>
+      <w:proofErr w:type="spellStart"/>
+      <w:r>
+        <w:rPr>
+          <w:b/>
+          <w:bCs/>
+          <w:lang w:val="it-IT"/>
+        </w:rPr>
+        <w:t>panel_io.h</w:t>
+      </w:r>
+      <w:proofErr w:type="spellEnd"/>
+      <w:r>
+        <w:rPr>
+          <w:lang w:val="it-IT"/>
+        </w:rPr>
+        <w:t xml:space="preserve"> </w:t>
+      </w:r>
+      <w:proofErr w:type="spellStart"/>
+      <w:r>
+        <w:rPr>
+          <w:lang w:val="it-IT"/>
+        </w:rPr>
+        <w:t>contentente</w:t>
+      </w:r>
+      <w:proofErr w:type="spellEnd"/>
+      <w:r>
+        <w:rPr>
+          <w:lang w:val="it-IT"/>
+        </w:rPr>
+        <w:t xml:space="preserve"> i</w:t>
+      </w:r>
+      <w:r>
+        <w:rPr>
+          <w:lang w:val="it-IT"/>
+        </w:rPr>
+        <w:t xml:space="preserve"> metodi:</w:t>
+      </w:r>
+    </w:p>
+    <w:p>
+      <w:pPr>
+        <w:pStyle w:val="ListParagraph"/>
+        <w:numPr>
+          <w:ilvl w:val="0"/>
+          <w:numId w:val="7"/>
+        </w:numPr>
+      </w:pPr>
+      <w:r>
+        <w:t xml:space="preserve">const </w:t>
+      </w:r>
+      <w:proofErr w:type="gramStart"/>
+      <w:r>
+        <w:t>std::</w:t>
+      </w:r>
+      <w:proofErr w:type="gramEnd"/>
+      <w:r>
+        <w:t xml:space="preserve">vector&lt;geometry::vertex *&gt; </w:t>
+      </w:r>
+      <w:proofErr w:type="spellStart"/>
+      <w:r>
+        <w:t>load_vertices</w:t>
+      </w:r>
+      <w:proofErr w:type="spellEnd"/>
+      <w:r>
+        <w:t>(std::string filename);</w:t>
+      </w:r>
+    </w:p>
+    <w:p>
+      <w:pPr>
+        <w:pStyle w:val="ListParagraph"/>
+        <w:numPr>
+          <w:ilvl w:val="0"/>
+          <w:numId w:val="7"/>
+        </w:numPr>
+      </w:pPr>
+      <w:r>
+        <w:t>c</w:t>
+      </w:r>
+      <w:r>
+        <w:t xml:space="preserve">onst </w:t>
+      </w:r>
+      <w:proofErr w:type="gramStart"/>
+      <w:r>
+        <w:t>std::</w:t>
+      </w:r>
+      <w:proofErr w:type="gramEnd"/>
+      <w:r>
+        <w:t xml:space="preserve">vector&lt;geometry::vertex *&gt; </w:t>
+      </w:r>
+      <w:proofErr w:type="spellStart"/>
+      <w:r>
+        <w:t>test_vertices</w:t>
+      </w:r>
+      <w:proofErr w:type="spellEnd"/>
+      <w:r>
+        <w:t>();</w:t>
+      </w:r>
+    </w:p>
+    <w:p>
+      <w:pPr>
+        <w:pStyle w:val="ListParagraph"/>
+        <w:numPr>
+          <w:ilvl w:val="0"/>
+          <w:numId w:val="7"/>
+        </w:numPr>
+      </w:pPr>
+      <w:r>
+        <w:t xml:space="preserve">const </w:t>
+      </w:r>
+      <w:proofErr w:type="gramStart"/>
+      <w:r>
+        <w:t>std::</w:t>
+      </w:r>
+      <w:proofErr w:type="gramEnd"/>
+      <w:r>
+        <w:t>vector&lt;geometry::vertex *&gt; test_vertices_2();</w:t>
+      </w:r>
+    </w:p>
+    <w:p/>
+    <w:p>
+      <w:pPr>
+        <w:rPr>
+          <w:lang w:val="it-IT"/>
+        </w:rPr>
+      </w:pPr>
+    </w:p>
+    <w:p>
+      <w:pPr>
+        <w:rPr>
+          <w:lang w:val="it-IT"/>
+        </w:rPr>
+      </w:pPr>
+      <w:r>
+        <w:rPr>
+          <w:lang w:val="it-IT"/>
+        </w:rPr>
+        <w:t xml:space="preserve">File </w:t>
+      </w:r>
+      <w:proofErr w:type="spellStart"/>
+      <w:r>
+        <w:rPr>
+          <w:b/>
+          <w:bCs/>
+          <w:lang w:val="it-IT"/>
+        </w:rPr>
+        <w:t>panel_pv_fp.h</w:t>
+      </w:r>
+      <w:proofErr w:type="spellEnd"/>
+      <w:r>
+        <w:rPr>
+          <w:lang w:val="it-IT"/>
+        </w:rPr>
+        <w:t xml:space="preserve"> contenente I me</w:t>
+      </w:r>
+      <w:r>
+        <w:rPr>
+          <w:lang w:val="it-IT"/>
+        </w:rPr>
+        <w:t>todi:</w:t>
+      </w:r>
+    </w:p>
+    <w:p>
+      <w:pPr>
+        <w:pStyle w:val="ListParagraph"/>
+        <w:numPr>
+          <w:ilvl w:val="0"/>
+          <w:numId w:val="9"/>
+        </w:numPr>
+      </w:pPr>
+      <w:r>
+        <w:t xml:space="preserve">pure double </w:t>
+      </w:r>
+      <w:proofErr w:type="spellStart"/>
+      <w:r>
+        <w:t>compute_</w:t>
+      </w:r>
+      <w:proofErr w:type="gramStart"/>
+      <w:r>
+        <w:t>I</w:t>
+      </w:r>
+      <w:proofErr w:type="spellEnd"/>
+      <w:r>
+        <w:t>(</w:t>
+      </w:r>
+      <w:proofErr w:type="gramEnd"/>
+      <w:r>
+        <w:t xml:space="preserve">double </w:t>
+      </w:r>
+      <w:proofErr w:type="spellStart"/>
+      <w:r>
+        <w:t>I_ph</w:t>
+      </w:r>
+      <w:proofErr w:type="spellEnd"/>
+      <w:r>
+        <w:t xml:space="preserve">, double I_0, double q, double </w:t>
+      </w:r>
+      <w:proofErr w:type="spellStart"/>
+      <w:r>
+        <w:t>V_d</w:t>
+      </w:r>
+      <w:proofErr w:type="spellEnd"/>
+      <w:r>
+        <w:t>, double a, double k, double T);</w:t>
+      </w:r>
+    </w:p>
+    <w:p>
+      <w:pPr>
+        <w:pStyle w:val="ListParagraph"/>
+        <w:numPr>
+          <w:ilvl w:val="0"/>
+          <w:numId w:val="9"/>
+        </w:numPr>
+      </w:pPr>
+      <w:r>
+        <w:t xml:space="preserve">pure double compute_I2(double I, double R_s, double </w:t>
+      </w:r>
+      <w:proofErr w:type="gramStart"/>
+      <w:r>
+        <w:t>V ,double</w:t>
+      </w:r>
+      <w:proofErr w:type="gramEnd"/>
+      <w:r>
+        <w:t xml:space="preserve"> </w:t>
+      </w:r>
+      <w:proofErr w:type="spellStart"/>
+      <w:r>
+        <w:t>I_ph</w:t>
+      </w:r>
+      <w:proofErr w:type="spellEnd"/>
+      <w:r>
+        <w:t xml:space="preserve">, double I_0, double </w:t>
+      </w:r>
+      <w:proofErr w:type="spellStart"/>
+      <w:r>
+        <w:t>R_p</w:t>
+      </w:r>
+      <w:proofErr w:type="spellEnd"/>
+      <w:r>
+        <w:t>, double V_T, double a);</w:t>
+      </w:r>
+    </w:p>
+    <w:p>
+      <w:pPr>
+        <w:pStyle w:val="ListParagraph"/>
+        <w:numPr>
+          <w:ilvl w:val="0"/>
+          <w:numId w:val="9"/>
+        </w:numPr>
+      </w:pPr>
+      <w:r>
+        <w:t xml:space="preserve">pure double </w:t>
+      </w:r>
+      <w:proofErr w:type="spellStart"/>
+      <w:r>
+        <w:t>compute_V_</w:t>
+      </w:r>
+      <w:proofErr w:type="gramStart"/>
+      <w:r>
+        <w:t>T</w:t>
+      </w:r>
+      <w:proofErr w:type="spellEnd"/>
+      <w:r>
+        <w:t>(</w:t>
+      </w:r>
+      <w:proofErr w:type="gramEnd"/>
+      <w:r>
+        <w:t>double N_S, double K, double T, double q);</w:t>
+      </w:r>
+    </w:p>
+    <w:p>
+      <w:pPr>
+        <w:pStyle w:val="ListParagraph"/>
+        <w:numPr>
+          <w:ilvl w:val="0"/>
+          <w:numId w:val="9"/>
+        </w:numPr>
+      </w:pPr>
+      <w:r>
+        <w:t xml:space="preserve">pure double </w:t>
+      </w:r>
+      <w:proofErr w:type="spellStart"/>
+      <w:r>
+        <w:t>compute_I_</w:t>
+      </w:r>
+      <w:proofErr w:type="gramStart"/>
+      <w:r>
+        <w:t>ph</w:t>
+      </w:r>
+      <w:proofErr w:type="spellEnd"/>
+      <w:r>
+        <w:t>(</w:t>
+      </w:r>
+      <w:proofErr w:type="gramEnd"/>
+      <w:r>
+        <w:t xml:space="preserve">double </w:t>
+      </w:r>
+      <w:proofErr w:type="spellStart"/>
+      <w:r>
+        <w:t>I_phSTC</w:t>
+      </w:r>
+      <w:proofErr w:type="spellEnd"/>
+      <w:r>
+        <w:t xml:space="preserve">, double </w:t>
+      </w:r>
+      <w:proofErr w:type="spellStart"/>
+      <w:r>
+        <w:t>K_j</w:t>
+      </w:r>
+      <w:proofErr w:type="spellEnd"/>
+      <w:r>
+        <w:t xml:space="preserve">, double </w:t>
+      </w:r>
+      <w:proofErr w:type="spellStart"/>
+      <w:r>
+        <w:t>delta_T</w:t>
+      </w:r>
+      <w:proofErr w:type="spellEnd"/>
+      <w:r>
+        <w:t>, double G, double G_STC);</w:t>
+      </w:r>
+    </w:p>
+    <w:p>
+      <w:pPr>
+        <w:pStyle w:val="ListParagraph"/>
+        <w:numPr>
+          <w:ilvl w:val="0"/>
+          <w:numId w:val="9"/>
+        </w:numPr>
+      </w:pPr>
+      <w:r>
+        <w:t xml:space="preserve">pure double compute_I_0(double </w:t>
+      </w:r>
+      <w:proofErr w:type="spellStart"/>
+      <w:r>
+        <w:t>V_ocSTC</w:t>
+      </w:r>
+      <w:proofErr w:type="spellEnd"/>
+      <w:r>
+        <w:t xml:space="preserve">, double </w:t>
+      </w:r>
+      <w:proofErr w:type="spellStart"/>
+      <w:r>
+        <w:t>I_phSTC</w:t>
+      </w:r>
+      <w:proofErr w:type="spellEnd"/>
+      <w:r>
+        <w:t xml:space="preserve">, double </w:t>
+      </w:r>
+      <w:proofErr w:type="spellStart"/>
+      <w:r>
+        <w:t>K_j</w:t>
+      </w:r>
+      <w:proofErr w:type="spellEnd"/>
+      <w:r>
+        <w:t xml:space="preserve">, double </w:t>
+      </w:r>
+      <w:proofErr w:type="spellStart"/>
+      <w:r>
+        <w:t>delta_T</w:t>
+      </w:r>
+      <w:proofErr w:type="spellEnd"/>
+      <w:r>
+        <w:t>, double K_V, double a, double V_T);</w:t>
+      </w:r>
+    </w:p>
+    <w:p>
+      <w:pPr>
+        <w:pStyle w:val="ListParagraph"/>
+        <w:numPr>
+          <w:ilvl w:val="0"/>
+          <w:numId w:val="9"/>
+        </w:numPr>
+      </w:pPr>
+      <w:r>
+        <w:t xml:space="preserve">pure double compute_I3(double I_01, double R_s, double V, double </w:t>
+      </w:r>
+      <w:proofErr w:type="spellStart"/>
+      <w:r>
+        <w:t>I_ph</w:t>
+      </w:r>
+      <w:proofErr w:type="spellEnd"/>
+      <w:r>
+        <w:t xml:space="preserve">, double I, double I_02, double </w:t>
+      </w:r>
+      <w:proofErr w:type="spellStart"/>
+      <w:r>
+        <w:t>R_p</w:t>
+      </w:r>
+      <w:proofErr w:type="spellEnd"/>
+      <w:r>
+        <w:t>, double V_T1, double a_1, double V_T2, double a_2);</w:t>
+      </w:r>
+    </w:p>
+    <w:p/>
+    <w:p>
+      <w:pPr>
+        <w:rPr>
+          <w:lang w:val="it-IT"/>
+        </w:rPr>
+      </w:pPr>
+      <w:r>
+        <w:rPr>
+          <w:lang w:val="it-IT"/>
+        </w:rPr>
+        <w:t xml:space="preserve">File </w:t>
+      </w:r>
+      <w:proofErr w:type="spellStart"/>
+      <w:r>
+        <w:rPr>
+          <w:b/>
+          <w:bCs/>
+          <w:lang w:val="it-IT"/>
+        </w:rPr>
+        <w:t>sun</w:t>
+      </w:r>
+      <w:r>
+        <w:rPr>
+          <w:b/>
+          <w:bCs/>
+          <w:lang w:val="it-IT"/>
+        </w:rPr>
+        <w:t>_fp.h</w:t>
+      </w:r>
+      <w:proofErr w:type="spellEnd"/>
+      <w:r>
+        <w:rPr>
+          <w:lang w:val="it-IT"/>
+        </w:rPr>
+        <w:t xml:space="preserve"> </w:t>
+      </w:r>
+      <w:proofErr w:type="spellStart"/>
+      <w:r>
+        <w:rPr>
+          <w:lang w:val="it-IT"/>
+        </w:rPr>
+        <w:t>contentente</w:t>
+      </w:r>
+      <w:proofErr w:type="spellEnd"/>
+      <w:r>
+        <w:rPr>
+          <w:lang w:val="it-IT"/>
+        </w:rPr>
+        <w:t xml:space="preserve"> i metodi:</w:t>
+      </w:r>
+    </w:p>
+    <w:p>
+      <w:pPr>
+        <w:pStyle w:val="ListParagraph"/>
+        <w:numPr>
+          <w:ilvl w:val="0"/>
+          <w:numId w:val="6"/>
+        </w:numPr>
+        <w:rPr>
+          <w:lang w:val="it-IT"/>
+        </w:rPr>
+      </w:pPr>
+      <w:proofErr w:type="spellStart"/>
+      <w:r>
+        <w:rPr>
+          <w:lang w:val="it-IT"/>
+        </w:rPr>
+        <w:lastRenderedPageBreak/>
+        <w:t>struct</w:t>
+      </w:r>
+      <w:proofErr w:type="spellEnd"/>
+      <w:r>
+        <w:rPr>
+          <w:lang w:val="it-IT"/>
+        </w:rPr>
+        <w:t xml:space="preserve"> </w:t>
+      </w:r>
+      <w:proofErr w:type="spellStart"/>
+      <w:r>
+        <w:rPr>
+          <w:lang w:val="it-IT"/>
+        </w:rPr>
+        <w:t>position_in_sky</w:t>
+      </w:r>
+      <w:proofErr w:type="spellEnd"/>
+      <w:r>
+        <w:rPr>
+          <w:lang w:val="it-IT"/>
+        </w:rPr>
+        <w:t xml:space="preserve"> {</w:t>
+      </w:r>
+    </w:p>
+    <w:p>
+      <w:pPr>
+        <w:pStyle w:val="ListParagraph"/>
+        <w:numPr>
+          <w:ilvl w:val="0"/>
+          <w:numId w:val="6"/>
+        </w:numPr>
+      </w:pPr>
+      <w:r>
+        <w:t xml:space="preserve">       const double </w:t>
+      </w:r>
+      <w:proofErr w:type="spellStart"/>
+      <w:r>
+        <w:t>alpha_</w:t>
+      </w:r>
+      <w:proofErr w:type="gramStart"/>
+      <w:r>
+        <w:t>rad</w:t>
+      </w:r>
+      <w:proofErr w:type="spellEnd"/>
+      <w:r>
+        <w:t>;  /</w:t>
+      </w:r>
+      <w:proofErr w:type="gramEnd"/>
+      <w:r>
+        <w:t>/Solar altitude</w:t>
+      </w:r>
+    </w:p>
+    <w:p>
+      <w:pPr>
+        <w:pStyle w:val="ListParagraph"/>
+        <w:numPr>
+          <w:ilvl w:val="0"/>
+          <w:numId w:val="6"/>
+        </w:numPr>
+      </w:pPr>
+      <w:r>
+        <w:t xml:space="preserve">        const double </w:t>
+      </w:r>
+      <w:proofErr w:type="spellStart"/>
+      <w:r>
+        <w:t>z_rad</w:t>
+      </w:r>
+      <w:proofErr w:type="spellEnd"/>
+      <w:r>
+        <w:t>; //Solar Azimuth</w:t>
+      </w:r>
+    </w:p>
+    <w:p>
+      <w:pPr>
+        <w:pStyle w:val="ListParagraph"/>
+        <w:numPr>
+          <w:ilvl w:val="0"/>
+          <w:numId w:val="6"/>
+        </w:numPr>
+        <w:rPr>
+          <w:lang w:val="it-IT"/>
+        </w:rPr>
+      </w:pPr>
+      <w:r>
+        <w:t xml:space="preserve">        </w:t>
+      </w:r>
+      <w:proofErr w:type="spellStart"/>
+      <w:r>
+        <w:rPr>
+          <w:lang w:val="it-IT"/>
+        </w:rPr>
+        <w:t>const</w:t>
+      </w:r>
+      <w:proofErr w:type="spellEnd"/>
+      <w:r>
+        <w:rPr>
+          <w:lang w:val="it-IT"/>
+        </w:rPr>
+        <w:t xml:space="preserve"> double </w:t>
+      </w:r>
+      <w:proofErr w:type="spellStart"/>
+      <w:r>
+        <w:rPr>
+          <w:lang w:val="it-IT"/>
+        </w:rPr>
+        <w:t>h_rad</w:t>
+      </w:r>
+      <w:proofErr w:type="spellEnd"/>
+      <w:r>
+        <w:rPr>
+          <w:lang w:val="it-IT"/>
+        </w:rPr>
+        <w:t>;</w:t>
+      </w:r>
+    </w:p>
+    <w:p>
+      <w:pPr>
+        <w:pStyle w:val="ListParagraph"/>
+        <w:numPr>
+          <w:ilvl w:val="0"/>
+          <w:numId w:val="6"/>
+        </w:numPr>
+        <w:rPr>
+          <w:lang w:val="it-IT"/>
+        </w:rPr>
+      </w:pPr>
+      <w:r>
+        <w:rPr>
+          <w:lang w:val="it-IT"/>
+        </w:rPr>
+        <w:t xml:space="preserve">        </w:t>
+      </w:r>
+      <w:proofErr w:type="spellStart"/>
+      <w:r>
+        <w:rPr>
+          <w:lang w:val="it-IT"/>
+        </w:rPr>
+        <w:t>const</w:t>
+      </w:r>
+      <w:proofErr w:type="spellEnd"/>
+      <w:r>
+        <w:rPr>
+          <w:lang w:val="it-IT"/>
+        </w:rPr>
+        <w:t xml:space="preserve"> double </w:t>
+      </w:r>
+      <w:proofErr w:type="spellStart"/>
+      <w:r>
+        <w:rPr>
+          <w:lang w:val="it-IT"/>
+        </w:rPr>
+        <w:t>delta_rad</w:t>
+      </w:r>
+      <w:proofErr w:type="spellEnd"/>
+      <w:r>
+        <w:rPr>
+          <w:lang w:val="it-IT"/>
+        </w:rPr>
+        <w:t>;</w:t>
+      </w:r>
+    </w:p>
+    <w:p>
+      <w:pPr>
+        <w:pStyle w:val="ListParagraph"/>
+        <w:numPr>
+          <w:ilvl w:val="0"/>
+          <w:numId w:val="6"/>
+        </w:numPr>
+        <w:rPr>
+          <w:lang w:val="it-IT"/>
+        </w:rPr>
+      </w:pPr>
+      <w:r>
+        <w:rPr>
+          <w:lang w:val="it-IT"/>
+        </w:rPr>
+        <w:t xml:space="preserve">        </w:t>
+      </w:r>
+      <w:proofErr w:type="spellStart"/>
+      <w:r>
+        <w:rPr>
+          <w:lang w:val="it-IT"/>
+        </w:rPr>
+        <w:t>const</w:t>
+      </w:r>
+      <w:proofErr w:type="spellEnd"/>
+      <w:r>
+        <w:rPr>
+          <w:lang w:val="it-IT"/>
+        </w:rPr>
+        <w:t xml:space="preserve"> double </w:t>
+      </w:r>
+      <w:proofErr w:type="spellStart"/>
+      <w:r>
+        <w:rPr>
+          <w:lang w:val="it-IT"/>
+        </w:rPr>
+        <w:t>cos_Phi</w:t>
+      </w:r>
+      <w:proofErr w:type="spellEnd"/>
+      <w:r>
+        <w:rPr>
+          <w:lang w:val="it-IT"/>
+        </w:rPr>
+        <w:t>;</w:t>
+      </w:r>
+    </w:p>
+    <w:p>
+      <w:pPr>
+        <w:pStyle w:val="ListParagraph"/>
+        <w:numPr>
+          <w:ilvl w:val="0"/>
+          <w:numId w:val="6"/>
+        </w:numPr>
+        <w:rPr>
+          <w:lang w:val="it-IT"/>
+        </w:rPr>
+      </w:pPr>
+      <w:r>
+        <w:rPr>
+          <w:lang w:val="it-IT"/>
+        </w:rPr>
+        <w:t xml:space="preserve">        </w:t>
+      </w:r>
+      <w:proofErr w:type="spellStart"/>
+      <w:r>
+        <w:rPr>
+          <w:lang w:val="it-IT"/>
+        </w:rPr>
+        <w:t>const</w:t>
+      </w:r>
+      <w:proofErr w:type="spellEnd"/>
+      <w:r>
+        <w:rPr>
+          <w:lang w:val="it-IT"/>
+        </w:rPr>
+        <w:t xml:space="preserve"> double m;</w:t>
+      </w:r>
+    </w:p>
+    <w:p>
+      <w:pPr>
+        <w:pStyle w:val="ListParagraph"/>
+        <w:numPr>
+          <w:ilvl w:val="0"/>
+          <w:numId w:val="6"/>
+        </w:numPr>
+        <w:rPr>
+          <w:lang w:val="it-IT"/>
+        </w:rPr>
+      </w:pPr>
+      <w:r>
+        <w:rPr>
+          <w:lang w:val="it-IT"/>
+        </w:rPr>
+        <w:t xml:space="preserve">        </w:t>
+      </w:r>
+      <w:proofErr w:type="spellStart"/>
+      <w:r>
+        <w:rPr>
+          <w:lang w:val="it-IT"/>
+        </w:rPr>
+        <w:t>const</w:t>
+      </w:r>
+      <w:proofErr w:type="spellEnd"/>
+      <w:r>
+        <w:rPr>
+          <w:lang w:val="it-IT"/>
+        </w:rPr>
+        <w:t xml:space="preserve"> </w:t>
+      </w:r>
+      <w:proofErr w:type="spellStart"/>
+      <w:r>
+        <w:rPr>
+          <w:lang w:val="it-IT"/>
+        </w:rPr>
+        <w:t>bool</w:t>
+      </w:r>
+      <w:proofErr w:type="spellEnd"/>
+      <w:r>
+        <w:rPr>
+          <w:lang w:val="it-IT"/>
+        </w:rPr>
+        <w:t xml:space="preserve"> </w:t>
+      </w:r>
+      <w:proofErr w:type="spellStart"/>
+      <w:r>
+        <w:rPr>
+          <w:lang w:val="it-IT"/>
+        </w:rPr>
+        <w:t>valid</w:t>
+      </w:r>
+      <w:proofErr w:type="spellEnd"/>
+      <w:r>
+        <w:rPr>
+          <w:lang w:val="it-IT"/>
+        </w:rPr>
+        <w:t>;</w:t>
+      </w:r>
+    </w:p>
+    <w:p>
+      <w:pPr>
+        <w:pStyle w:val="ListParagraph"/>
+        <w:numPr>
+          <w:ilvl w:val="0"/>
+          <w:numId w:val="6"/>
+        </w:numPr>
+        <w:rPr>
+          <w:lang w:val="it-IT"/>
+        </w:rPr>
+      </w:pPr>
+      <w:r>
+        <w:rPr>
+          <w:lang w:val="it-IT"/>
+        </w:rPr>
+        <w:t>}</w:t>
+      </w:r>
+    </w:p>
+    <w:p>
+      <w:pPr>
+        <w:pStyle w:val="ListParagraph"/>
+        <w:numPr>
+          <w:ilvl w:val="0"/>
+          <w:numId w:val="6"/>
+        </w:numPr>
+      </w:pPr>
+      <w:r>
+        <w:t xml:space="preserve">pure </w:t>
+      </w:r>
+      <w:proofErr w:type="spellStart"/>
+      <w:r>
+        <w:t>position_in_sky</w:t>
+      </w:r>
+      <w:proofErr w:type="spellEnd"/>
+      <w:r>
+        <w:t xml:space="preserve">* </w:t>
+      </w:r>
+      <w:proofErr w:type="gramStart"/>
+      <w:r>
+        <w:t>sun(</w:t>
+      </w:r>
+      <w:proofErr w:type="gramEnd"/>
+      <w:r>
+        <w:t xml:space="preserve">const int N, const int minutes, const double </w:t>
+      </w:r>
+      <w:proofErr w:type="spellStart"/>
+      <w:r>
+        <w:t>L_rad</w:t>
+      </w:r>
+      <w:proofErr w:type="spellEnd"/>
+      <w:r>
+        <w:t>);</w:t>
+      </w:r>
+    </w:p>
+    <w:p>
+      <w:pPr>
+        <w:pStyle w:val="ListParagraph"/>
+        <w:numPr>
+          <w:ilvl w:val="0"/>
+          <w:numId w:val="6"/>
+        </w:numPr>
+      </w:pPr>
+      <w:r>
+        <w:t xml:space="preserve">pure double </w:t>
+      </w:r>
+      <w:proofErr w:type="spellStart"/>
+      <w:r>
+        <w:t>cos_</w:t>
+      </w:r>
+      <w:proofErr w:type="gramStart"/>
+      <w:r>
+        <w:t>Phi</w:t>
+      </w:r>
+      <w:proofErr w:type="spellEnd"/>
+      <w:r>
+        <w:t>(</w:t>
+      </w:r>
+      <w:proofErr w:type="gramEnd"/>
+      <w:r>
+        <w:t xml:space="preserve">const int N, const int minutes, const double </w:t>
+      </w:r>
+      <w:proofErr w:type="spellStart"/>
+      <w:r>
+        <w:t>L_rad</w:t>
+      </w:r>
+      <w:proofErr w:type="spellEnd"/>
+      <w:r>
+        <w:t>);</w:t>
+      </w:r>
+    </w:p>
+    <w:p>
+      <w:pPr>
+        <w:pStyle w:val="ListParagraph"/>
+        <w:numPr>
+          <w:ilvl w:val="0"/>
+          <w:numId w:val="6"/>
+        </w:numPr>
+      </w:pPr>
+      <w:r>
+        <w:t xml:space="preserve">pure double </w:t>
+      </w:r>
+      <w:proofErr w:type="spellStart"/>
+      <w:r>
+        <w:t>Phi_</w:t>
+      </w:r>
+      <w:proofErr w:type="gramStart"/>
+      <w:r>
+        <w:t>rad</w:t>
+      </w:r>
+      <w:proofErr w:type="spellEnd"/>
+      <w:r>
+        <w:t>(</w:t>
+      </w:r>
+      <w:proofErr w:type="gramEnd"/>
+      <w:r>
+        <w:t xml:space="preserve">const int N, const int minutes, const double </w:t>
+      </w:r>
+      <w:proofErr w:type="spellStart"/>
+      <w:r>
+        <w:t>L_rad</w:t>
+      </w:r>
+      <w:proofErr w:type="spellEnd"/>
+      <w:r>
+        <w:t>);</w:t>
+      </w:r>
+    </w:p>
+    <w:p>
+      <w:pPr>
+        <w:pStyle w:val="ListParagraph"/>
+        <w:numPr>
+          <w:ilvl w:val="0"/>
+          <w:numId w:val="6"/>
+        </w:numPr>
+      </w:pPr>
+      <w:r>
+        <w:t xml:space="preserve">pure double </w:t>
+      </w:r>
+      <w:proofErr w:type="spellStart"/>
+      <w:r>
+        <w:t>sin_</w:t>
+      </w:r>
+      <w:proofErr w:type="gramStart"/>
+      <w:r>
+        <w:t>alpha</w:t>
+      </w:r>
+      <w:proofErr w:type="spellEnd"/>
+      <w:r>
+        <w:t>(</w:t>
+      </w:r>
+      <w:proofErr w:type="gramEnd"/>
+      <w:r>
+        <w:t xml:space="preserve">const int N, const int minutes, const double </w:t>
+      </w:r>
+      <w:proofErr w:type="spellStart"/>
+      <w:r>
+        <w:t>L_rad</w:t>
+      </w:r>
+      <w:proofErr w:type="spellEnd"/>
+      <w:r>
+        <w:t>);</w:t>
+      </w:r>
+    </w:p>
+    <w:p>
+      <w:pPr>
+        <w:pStyle w:val="ListParagraph"/>
+        <w:numPr>
+          <w:ilvl w:val="0"/>
+          <w:numId w:val="6"/>
+        </w:numPr>
+      </w:pPr>
+      <w:r>
+        <w:t xml:space="preserve">pure double </w:t>
+      </w:r>
+      <w:proofErr w:type="spellStart"/>
+      <w:r>
+        <w:t>alpha_</w:t>
+      </w:r>
+      <w:proofErr w:type="gramStart"/>
+      <w:r>
+        <w:t>rad</w:t>
+      </w:r>
+      <w:proofErr w:type="spellEnd"/>
+      <w:r>
+        <w:t>(</w:t>
+      </w:r>
+      <w:proofErr w:type="gramEnd"/>
+      <w:r>
+        <w:t xml:space="preserve">const int N, const int minutes, const double </w:t>
+      </w:r>
+      <w:proofErr w:type="spellStart"/>
+      <w:r>
+        <w:t>L_rad</w:t>
+      </w:r>
+      <w:proofErr w:type="spellEnd"/>
+      <w:r>
+        <w:t>);</w:t>
+      </w:r>
+    </w:p>
+    <w:p>
+      <w:pPr>
+        <w:pStyle w:val="ListParagraph"/>
+        <w:numPr>
+          <w:ilvl w:val="0"/>
+          <w:numId w:val="6"/>
+        </w:numPr>
+      </w:pPr>
+      <w:r>
+        <w:t xml:space="preserve">pure double </w:t>
+      </w:r>
+      <w:proofErr w:type="spellStart"/>
+      <w:r>
+        <w:t>compute_</w:t>
+      </w:r>
+      <w:proofErr w:type="gramStart"/>
+      <w:r>
+        <w:t>m</w:t>
+      </w:r>
+      <w:proofErr w:type="spellEnd"/>
+      <w:r>
+        <w:t>(</w:t>
+      </w:r>
+      <w:proofErr w:type="gramEnd"/>
+      <w:r>
+        <w:t xml:space="preserve">const int N, const int minutes, const double </w:t>
+      </w:r>
+      <w:proofErr w:type="spellStart"/>
+      <w:r>
+        <w:t>L_rad</w:t>
+      </w:r>
+      <w:proofErr w:type="spellEnd"/>
+      <w:r>
+        <w:t>);</w:t>
+      </w:r>
+    </w:p>
+    <w:p>
+      <w:pPr>
+        <w:pStyle w:val="ListParagraph"/>
+        <w:numPr>
+          <w:ilvl w:val="0"/>
+          <w:numId w:val="6"/>
+        </w:numPr>
+        <w:rPr>
+          <w:lang w:val="it-IT"/>
+        </w:rPr>
+      </w:pPr>
+      <w:r>
+        <w:rPr>
+          <w:lang w:val="it-IT"/>
+        </w:rPr>
+        <w:t xml:space="preserve">pure double </w:t>
+      </w:r>
+      <w:proofErr w:type="spellStart"/>
+      <w:r>
+        <w:rPr>
+          <w:lang w:val="it-IT"/>
+        </w:rPr>
+        <w:t>compute_delta_</w:t>
+      </w:r>
+      <w:proofErr w:type="gramStart"/>
+      <w:r>
+        <w:rPr>
+          <w:lang w:val="it-IT"/>
+        </w:rPr>
+        <w:t>rad</w:t>
+      </w:r>
+      <w:proofErr w:type="spellEnd"/>
+      <w:r>
+        <w:rPr>
+          <w:lang w:val="it-IT"/>
+        </w:rPr>
+        <w:t>(</w:t>
+      </w:r>
+      <w:proofErr w:type="spellStart"/>
+      <w:proofErr w:type="gramEnd"/>
+      <w:r>
+        <w:rPr>
+          <w:lang w:val="it-IT"/>
+        </w:rPr>
+        <w:t>const</w:t>
+      </w:r>
+      <w:proofErr w:type="spellEnd"/>
+      <w:r>
+        <w:rPr>
+          <w:lang w:val="it-IT"/>
+        </w:rPr>
+        <w:t xml:space="preserve"> </w:t>
+      </w:r>
+      <w:proofErr w:type="spellStart"/>
+      <w:r>
+        <w:rPr>
+          <w:lang w:val="it-IT"/>
+        </w:rPr>
+        <w:t>int</w:t>
+      </w:r>
+      <w:proofErr w:type="spellEnd"/>
+      <w:r>
+        <w:rPr>
+          <w:lang w:val="it-IT"/>
+        </w:rPr>
+        <w:t xml:space="preserve"> N);</w:t>
+      </w:r>
+    </w:p>
+    <w:p>
+      <w:pPr>
+        <w:pStyle w:val="ListParagraph"/>
+        <w:numPr>
+          <w:ilvl w:val="0"/>
+          <w:numId w:val="6"/>
+        </w:numPr>
+      </w:pPr>
+      <w:r>
+        <w:t xml:space="preserve">pure double </w:t>
+      </w:r>
+      <w:proofErr w:type="spellStart"/>
+      <w:r>
+        <w:t>compute_h_</w:t>
+      </w:r>
+      <w:proofErr w:type="gramStart"/>
+      <w:r>
+        <w:t>rad</w:t>
+      </w:r>
+      <w:proofErr w:type="spellEnd"/>
+      <w:r>
+        <w:t>(</w:t>
+      </w:r>
+      <w:proofErr w:type="gramEnd"/>
+      <w:r>
+        <w:t>const int minutes);</w:t>
+      </w:r>
+    </w:p>
+    <w:p>
+      <w:pPr>
+        <w:pStyle w:val="ListParagraph"/>
+        <w:numPr>
+          <w:ilvl w:val="0"/>
+          <w:numId w:val="6"/>
+        </w:numPr>
+      </w:pPr>
+      <w:r>
+        <w:t xml:space="preserve">pure double </w:t>
+      </w:r>
+      <w:proofErr w:type="spellStart"/>
+      <w:r>
+        <w:t>compute_cos_</w:t>
+      </w:r>
+      <w:proofErr w:type="gramStart"/>
+      <w:r>
+        <w:t>Phi</w:t>
+      </w:r>
+      <w:proofErr w:type="spellEnd"/>
+      <w:r>
+        <w:t>(</w:t>
+      </w:r>
+      <w:proofErr w:type="gramEnd"/>
+      <w:r>
+        <w:t xml:space="preserve">const double </w:t>
+      </w:r>
+      <w:proofErr w:type="spellStart"/>
+      <w:r>
+        <w:t>L_rad</w:t>
+      </w:r>
+      <w:proofErr w:type="spellEnd"/>
+      <w:r>
+        <w:t xml:space="preserve">, const double </w:t>
+      </w:r>
+      <w:proofErr w:type="spellStart"/>
+      <w:r>
+        <w:t>delta_rad</w:t>
+      </w:r>
+      <w:proofErr w:type="spellEnd"/>
+      <w:r>
+        <w:t>, const</w:t>
+      </w:r>
+    </w:p>
+    <w:p/>
+    <w:p/>
+    <w:p/>
+    <w:p/>
+    <w:p>
+      <w:pPr>
+        <w:rPr>
+          <w:lang w:val="it-IT"/>
+        </w:rPr>
+      </w:pPr>
+      <w:r>
+        <w:rPr>
+          <w:lang w:val="it-IT"/>
+        </w:rPr>
+        <w:t xml:space="preserve">File </w:t>
+      </w:r>
+      <w:proofErr w:type="spellStart"/>
+      <w:r>
+        <w:rPr>
+          <w:b/>
+          <w:bCs/>
+          <w:lang w:val="it-IT"/>
+        </w:rPr>
+        <w:t>irradiance_fp.h</w:t>
+      </w:r>
+      <w:proofErr w:type="spellEnd"/>
+      <w:r>
+        <w:rPr>
+          <w:lang w:val="it-IT"/>
+        </w:rPr>
+        <w:t xml:space="preserve"> </w:t>
+      </w:r>
+      <w:proofErr w:type="spellStart"/>
+      <w:r>
+        <w:rPr>
+          <w:lang w:val="it-IT"/>
+        </w:rPr>
+        <w:t>contentente</w:t>
+      </w:r>
+      <w:proofErr w:type="spellEnd"/>
+      <w:r>
+        <w:rPr>
+          <w:lang w:val="it-IT"/>
+        </w:rPr>
+        <w:t xml:space="preserve"> i metodi:</w:t>
+      </w:r>
+    </w:p>
+    <w:p>
+      <w:pPr>
+        <w:pStyle w:val="ListParagraph"/>
+        <w:numPr>
+          <w:ilvl w:val="0"/>
+          <w:numId w:val="5"/>
+        </w:numPr>
+      </w:pPr>
+      <w:r>
+        <w:t xml:space="preserve">pure double </w:t>
+      </w:r>
+      <w:proofErr w:type="spellStart"/>
+      <w:r>
+        <w:t>compute_cos_</w:t>
+      </w:r>
+      <w:proofErr w:type="gramStart"/>
+      <w:r>
+        <w:t>theta</w:t>
+      </w:r>
+      <w:proofErr w:type="spellEnd"/>
+      <w:r>
+        <w:t>(</w:t>
+      </w:r>
+      <w:proofErr w:type="gramEnd"/>
+      <w:r>
+        <w:t xml:space="preserve">double </w:t>
+      </w:r>
+      <w:proofErr w:type="spellStart"/>
+      <w:r>
+        <w:t>L_rad</w:t>
+      </w:r>
+      <w:proofErr w:type="spellEnd"/>
+      <w:r>
+        <w:t xml:space="preserve">, double </w:t>
+      </w:r>
+      <w:proofErr w:type="spellStart"/>
+      <w:r>
+        <w:t>beta_rad</w:t>
+      </w:r>
+      <w:proofErr w:type="spellEnd"/>
+      <w:r>
+        <w:t xml:space="preserve">, double </w:t>
+      </w:r>
+      <w:proofErr w:type="spellStart"/>
+      <w:r>
+        <w:t>Z_S_rad</w:t>
+      </w:r>
+      <w:proofErr w:type="spellEnd"/>
+      <w:r>
+        <w:t xml:space="preserve">, double </w:t>
+      </w:r>
+      <w:proofErr w:type="spellStart"/>
+      <w:r>
+        <w:t>delta_rad</w:t>
+      </w:r>
+      <w:proofErr w:type="spellEnd"/>
+      <w:r>
+        <w:t xml:space="preserve">, double </w:t>
+      </w:r>
+      <w:proofErr w:type="spellStart"/>
+      <w:r>
+        <w:t>h_rad</w:t>
+      </w:r>
+      <w:proofErr w:type="spellEnd"/>
+      <w:r>
+        <w:t>);</w:t>
+      </w:r>
+    </w:p>
+    <w:p>
+      <w:pPr>
+        <w:pStyle w:val="ListParagraph"/>
+        <w:numPr>
+          <w:ilvl w:val="0"/>
+          <w:numId w:val="5"/>
+        </w:numPr>
+      </w:pPr>
+      <w:r>
+        <w:t xml:space="preserve">pure double </w:t>
+      </w:r>
+      <w:proofErr w:type="spellStart"/>
+      <w:r>
+        <w:t>compute_R_</w:t>
+      </w:r>
+      <w:proofErr w:type="gramStart"/>
+      <w:r>
+        <w:t>B</w:t>
+      </w:r>
+      <w:proofErr w:type="spellEnd"/>
+      <w:r>
+        <w:t>(</w:t>
+      </w:r>
+      <w:proofErr w:type="gramEnd"/>
+      <w:r>
+        <w:t xml:space="preserve">double </w:t>
+      </w:r>
+      <w:proofErr w:type="spellStart"/>
+      <w:r>
+        <w:t>cos_theta</w:t>
+      </w:r>
+      <w:proofErr w:type="spellEnd"/>
+      <w:r>
+        <w:t xml:space="preserve">, double </w:t>
+      </w:r>
+      <w:proofErr w:type="spellStart"/>
+      <w:r>
+        <w:t>cos_Phi</w:t>
+      </w:r>
+      <w:proofErr w:type="spellEnd"/>
+      <w:r>
+        <w:t>);</w:t>
+      </w:r>
+    </w:p>
+    <w:p>
+      <w:pPr>
+        <w:pStyle w:val="ListParagraph"/>
+        <w:numPr>
+          <w:ilvl w:val="0"/>
+          <w:numId w:val="5"/>
+        </w:numPr>
+      </w:pPr>
+      <w:r>
+        <w:t xml:space="preserve">pure double </w:t>
+      </w:r>
+      <w:proofErr w:type="spellStart"/>
+      <w:r>
+        <w:t>compute_</w:t>
+      </w:r>
+      <w:proofErr w:type="gramStart"/>
+      <w:r>
+        <w:t>M</w:t>
+      </w:r>
+      <w:proofErr w:type="spellEnd"/>
+      <w:r>
+        <w:t>(</w:t>
+      </w:r>
+      <w:proofErr w:type="gramEnd"/>
+      <w:r>
+        <w:t>double m, double a0, double a1, double a2, double a3, double a4);</w:t>
+      </w:r>
+    </w:p>
+    <w:p>
+      <w:pPr>
+        <w:pStyle w:val="ListParagraph"/>
+        <w:numPr>
+          <w:ilvl w:val="0"/>
+          <w:numId w:val="5"/>
+        </w:numPr>
+      </w:pPr>
+      <w:r>
+        <w:t xml:space="preserve">pure double </w:t>
+      </w:r>
+      <w:proofErr w:type="spellStart"/>
+      <w:r>
+        <w:t>compute_theta_</w:t>
+      </w:r>
+      <w:proofErr w:type="gramStart"/>
+      <w:r>
+        <w:t>r</w:t>
+      </w:r>
+      <w:proofErr w:type="spellEnd"/>
+      <w:r>
+        <w:t>(</w:t>
+      </w:r>
+      <w:proofErr w:type="gramEnd"/>
+      <w:r>
+        <w:t xml:space="preserve">double </w:t>
+      </w:r>
+      <w:proofErr w:type="spellStart"/>
+      <w:r>
+        <w:t>theta_rad</w:t>
+      </w:r>
+      <w:proofErr w:type="spellEnd"/>
+      <w:r>
+        <w:t xml:space="preserve">, double </w:t>
+      </w:r>
+      <w:proofErr w:type="spellStart"/>
+      <w:r>
+        <w:t>n_refraction_index</w:t>
+      </w:r>
+      <w:proofErr w:type="spellEnd"/>
+      <w:r>
+        <w:t>);</w:t>
+      </w:r>
+    </w:p>
+    <w:p>
+      <w:pPr>
+        <w:pStyle w:val="ListParagraph"/>
+        <w:numPr>
+          <w:ilvl w:val="0"/>
+          <w:numId w:val="5"/>
+        </w:numPr>
+      </w:pPr>
+      <w:r>
+        <w:t xml:space="preserve">pure double </w:t>
+      </w:r>
+      <w:proofErr w:type="spellStart"/>
+      <w:r>
+        <w:t>compute_taualpha_</w:t>
+      </w:r>
+      <w:proofErr w:type="gramStart"/>
+      <w:r>
+        <w:t>B</w:t>
+      </w:r>
+      <w:proofErr w:type="spellEnd"/>
+      <w:r>
+        <w:t>(</w:t>
+      </w:r>
+      <w:proofErr w:type="gramEnd"/>
+      <w:r>
+        <w:t xml:space="preserve">double K, double thickness, double </w:t>
+      </w:r>
+      <w:proofErr w:type="spellStart"/>
+      <w:r>
+        <w:t>theta_r</w:t>
+      </w:r>
+      <w:proofErr w:type="spellEnd"/>
+      <w:r>
+        <w:t>, double theta);</w:t>
+      </w:r>
+    </w:p>
+    <w:p>
+      <w:pPr>
+        <w:pStyle w:val="ListParagraph"/>
+        <w:numPr>
+          <w:ilvl w:val="0"/>
+          <w:numId w:val="5"/>
+        </w:numPr>
+      </w:pPr>
+      <w:r>
+        <w:t xml:space="preserve">pure double </w:t>
+      </w:r>
+      <w:proofErr w:type="spellStart"/>
+      <w:r>
+        <w:t>compute_taualpha_</w:t>
+      </w:r>
+      <w:proofErr w:type="gramStart"/>
+      <w:r>
+        <w:t>n</w:t>
+      </w:r>
+      <w:proofErr w:type="spellEnd"/>
+      <w:r>
+        <w:t>(</w:t>
+      </w:r>
+      <w:proofErr w:type="gramEnd"/>
+      <w:r>
+        <w:t xml:space="preserve">double K, double thickness, double </w:t>
+      </w:r>
+      <w:proofErr w:type="spellStart"/>
+      <w:r>
+        <w:t>n_refraction_index</w:t>
+      </w:r>
+      <w:proofErr w:type="spellEnd"/>
+      <w:r>
+        <w:t>);</w:t>
+      </w:r>
+    </w:p>
+    <w:p>
+      <w:pPr>
+        <w:pStyle w:val="ListParagraph"/>
+        <w:numPr>
+          <w:ilvl w:val="0"/>
+          <w:numId w:val="5"/>
+        </w:numPr>
+      </w:pPr>
+      <w:r>
+        <w:lastRenderedPageBreak/>
+        <w:t xml:space="preserve">pure double </w:t>
+      </w:r>
+      <w:proofErr w:type="spellStart"/>
+      <w:r>
+        <w:t>compute_K_theta_</w:t>
+      </w:r>
+      <w:proofErr w:type="gramStart"/>
+      <w:r>
+        <w:t>B</w:t>
+      </w:r>
+      <w:proofErr w:type="spellEnd"/>
+      <w:r>
+        <w:t>(</w:t>
+      </w:r>
+      <w:proofErr w:type="gramEnd"/>
+      <w:r>
+        <w:t xml:space="preserve">double </w:t>
+      </w:r>
+      <w:proofErr w:type="spellStart"/>
+      <w:r>
+        <w:t>taualpha_B</w:t>
+      </w:r>
+      <w:proofErr w:type="spellEnd"/>
+      <w:r>
+        <w:t xml:space="preserve">, double </w:t>
+      </w:r>
+      <w:proofErr w:type="spellStart"/>
+      <w:r>
+        <w:t>taualpha_N</w:t>
+      </w:r>
+      <w:proofErr w:type="spellEnd"/>
+      <w:r>
+        <w:t>);</w:t>
+      </w:r>
+    </w:p>
+    <w:p>
+      <w:pPr>
+        <w:pStyle w:val="ListParagraph"/>
+        <w:numPr>
+          <w:ilvl w:val="0"/>
+          <w:numId w:val="5"/>
+        </w:numPr>
+      </w:pPr>
+      <w:r>
+        <w:t xml:space="preserve">pure double </w:t>
+      </w:r>
+      <w:proofErr w:type="spellStart"/>
+      <w:r>
+        <w:t>compute_G_</w:t>
+      </w:r>
+      <w:proofErr w:type="gramStart"/>
+      <w:r>
+        <w:t>on</w:t>
+      </w:r>
+      <w:proofErr w:type="spellEnd"/>
+      <w:r>
+        <w:t>(</w:t>
+      </w:r>
+      <w:proofErr w:type="gramEnd"/>
+      <w:r>
+        <w:t>const int N, const double G_SC=G_SC_CONSTANT);</w:t>
+      </w:r>
+    </w:p>
+    <w:p>
+      <w:pPr>
+        <w:pStyle w:val="ListParagraph"/>
+        <w:numPr>
+          <w:ilvl w:val="0"/>
+          <w:numId w:val="5"/>
+        </w:numPr>
+      </w:pPr>
+      <w:r>
+        <w:t xml:space="preserve">pure double </w:t>
+      </w:r>
+      <w:proofErr w:type="spellStart"/>
+      <w:r>
+        <w:t>compute_G_</w:t>
+      </w:r>
+      <w:proofErr w:type="gramStart"/>
+      <w:r>
+        <w:t>oH</w:t>
+      </w:r>
+      <w:proofErr w:type="spellEnd"/>
+      <w:r>
+        <w:t>(</w:t>
+      </w:r>
+      <w:proofErr w:type="gramEnd"/>
+      <w:r>
+        <w:t xml:space="preserve">const double </w:t>
+      </w:r>
+      <w:proofErr w:type="spellStart"/>
+      <w:r>
+        <w:t>G_on</w:t>
+      </w:r>
+      <w:proofErr w:type="spellEnd"/>
+      <w:r>
+        <w:t xml:space="preserve">, const double </w:t>
+      </w:r>
+      <w:proofErr w:type="spellStart"/>
+      <w:r>
+        <w:t>cos_Phi</w:t>
+      </w:r>
+      <w:proofErr w:type="spellEnd"/>
+      <w:r>
+        <w:t>);</w:t>
+      </w:r>
+    </w:p>
+    <w:p>
+      <w:pPr>
+        <w:pStyle w:val="ListParagraph"/>
+        <w:numPr>
+          <w:ilvl w:val="0"/>
+          <w:numId w:val="5"/>
+        </w:numPr>
+      </w:pPr>
+      <w:r>
+        <w:t xml:space="preserve">pure double </w:t>
+      </w:r>
+      <w:proofErr w:type="spellStart"/>
+      <w:r>
+        <w:t>compute_H_o_</w:t>
+      </w:r>
+      <w:proofErr w:type="gramStart"/>
+      <w:r>
+        <w:t>rad</w:t>
+      </w:r>
+      <w:proofErr w:type="spellEnd"/>
+      <w:r>
+        <w:t>(</w:t>
+      </w:r>
+      <w:proofErr w:type="gramEnd"/>
+      <w:r>
+        <w:t xml:space="preserve">const double </w:t>
+      </w:r>
+      <w:proofErr w:type="spellStart"/>
+      <w:r>
+        <w:t>L_rad</w:t>
+      </w:r>
+      <w:proofErr w:type="spellEnd"/>
+      <w:r>
+        <w:t xml:space="preserve">, const double </w:t>
+      </w:r>
+      <w:proofErr w:type="spellStart"/>
+      <w:r>
+        <w:t>delta_rad</w:t>
+      </w:r>
+      <w:proofErr w:type="spellEnd"/>
+      <w:r>
+        <w:t xml:space="preserve">, const double </w:t>
+      </w:r>
+      <w:proofErr w:type="spellStart"/>
+      <w:r>
+        <w:t>h_ss_rad</w:t>
+      </w:r>
+      <w:proofErr w:type="spellEnd"/>
+      <w:r>
+        <w:t xml:space="preserve">, const double </w:t>
+      </w:r>
+      <w:proofErr w:type="spellStart"/>
+      <w:r>
+        <w:t>G_on</w:t>
+      </w:r>
+      <w:proofErr w:type="spellEnd"/>
+      <w:r>
+        <w:t>);</w:t>
+      </w:r>
+    </w:p>
+    <w:p>
+      <w:pPr>
+        <w:pStyle w:val="ListParagraph"/>
+        <w:numPr>
+          <w:ilvl w:val="0"/>
+          <w:numId w:val="5"/>
+        </w:numPr>
+      </w:pPr>
+      <w:r>
+        <w:t xml:space="preserve">pure double </w:t>
+      </w:r>
+      <w:proofErr w:type="spellStart"/>
+      <w:r>
+        <w:t>compute_H_</w:t>
+      </w:r>
+      <w:proofErr w:type="gramStart"/>
+      <w:r>
+        <w:t>o</w:t>
+      </w:r>
+      <w:proofErr w:type="spellEnd"/>
+      <w:r>
+        <w:t>(</w:t>
+      </w:r>
+      <w:proofErr w:type="gramEnd"/>
+      <w:r>
+        <w:t xml:space="preserve">const double </w:t>
+      </w:r>
+      <w:proofErr w:type="spellStart"/>
+      <w:r>
+        <w:t>H_o_rad</w:t>
+      </w:r>
+      <w:proofErr w:type="spellEnd"/>
+      <w:r>
+        <w:t>);</w:t>
+      </w:r>
+    </w:p>
+    <w:p>
+      <w:pPr>
+        <w:pStyle w:val="ListParagraph"/>
+        <w:numPr>
+          <w:ilvl w:val="0"/>
+          <w:numId w:val="5"/>
+        </w:numPr>
+      </w:pPr>
+      <w:r>
+        <w:t xml:space="preserve">pure double </w:t>
+      </w:r>
+      <w:proofErr w:type="spellStart"/>
+      <w:r>
+        <w:t>compute_r_</w:t>
+      </w:r>
+      <w:proofErr w:type="gramStart"/>
+      <w:r>
+        <w:t>ground</w:t>
+      </w:r>
+      <w:proofErr w:type="spellEnd"/>
+      <w:r>
+        <w:t>(</w:t>
+      </w:r>
+      <w:proofErr w:type="gramEnd"/>
+      <w:r>
+        <w:t>const int N);</w:t>
+      </w:r>
+    </w:p>
+    <w:p>
+      <w:pPr>
+        <w:pStyle w:val="ListParagraph"/>
+        <w:numPr>
+          <w:ilvl w:val="0"/>
+          <w:numId w:val="5"/>
+        </w:numPr>
+      </w:pPr>
+      <w:r>
+        <w:t xml:space="preserve">pure double </w:t>
+      </w:r>
+      <w:proofErr w:type="spellStart"/>
+      <w:r>
+        <w:t>compute_</w:t>
+      </w:r>
+      <w:proofErr w:type="gramStart"/>
+      <w:r>
+        <w:t>H</w:t>
+      </w:r>
+      <w:proofErr w:type="spellEnd"/>
+      <w:r>
+        <w:t>(</w:t>
+      </w:r>
+      <w:proofErr w:type="gramEnd"/>
+      <w:r>
+        <w:t xml:space="preserve">const double </w:t>
+      </w:r>
+      <w:proofErr w:type="spellStart"/>
+      <w:r>
+        <w:t>H_o</w:t>
+      </w:r>
+      <w:proofErr w:type="spellEnd"/>
+      <w:r>
+        <w:t xml:space="preserve">, const double </w:t>
+      </w:r>
+      <w:proofErr w:type="spellStart"/>
+      <w:r>
+        <w:t>r_ground</w:t>
+      </w:r>
+      <w:proofErr w:type="spellEnd"/>
+      <w:r>
+        <w:t>);</w:t>
+      </w:r>
+    </w:p>
+    <w:p>
+      <w:pPr>
+        <w:pStyle w:val="ListParagraph"/>
+        <w:numPr>
+          <w:ilvl w:val="0"/>
+          <w:numId w:val="5"/>
+        </w:numPr>
+      </w:pPr>
+      <w:r>
+        <w:t xml:space="preserve">pure double </w:t>
+      </w:r>
+      <w:proofErr w:type="spellStart"/>
+      <w:r>
+        <w:t>compute_</w:t>
+      </w:r>
+      <w:proofErr w:type="gramStart"/>
+      <w:r>
+        <w:t>r</w:t>
+      </w:r>
+      <w:proofErr w:type="spellEnd"/>
+      <w:r>
+        <w:t>(</w:t>
+      </w:r>
+      <w:proofErr w:type="gramEnd"/>
+      <w:r>
+        <w:t xml:space="preserve">const double </w:t>
+      </w:r>
+      <w:proofErr w:type="spellStart"/>
+      <w:r>
+        <w:t>h_rad</w:t>
+      </w:r>
+      <w:proofErr w:type="spellEnd"/>
+      <w:r>
+        <w:t xml:space="preserve">, const double </w:t>
+      </w:r>
+      <w:proofErr w:type="spellStart"/>
+      <w:r>
+        <w:t>h_ss_rad</w:t>
+      </w:r>
+      <w:proofErr w:type="spellEnd"/>
+      <w:r>
+        <w:t>);</w:t>
+      </w:r>
+    </w:p>
+    <w:p>
+      <w:pPr>
+        <w:pStyle w:val="ListParagraph"/>
+        <w:numPr>
+          <w:ilvl w:val="0"/>
+          <w:numId w:val="5"/>
+        </w:numPr>
+      </w:pPr>
+      <w:r>
+        <w:t xml:space="preserve">pure double </w:t>
+      </w:r>
+      <w:proofErr w:type="spellStart"/>
+      <w:r>
+        <w:t>compute_G_</w:t>
+      </w:r>
+      <w:proofErr w:type="gramStart"/>
+      <w:r>
+        <w:t>o</w:t>
+      </w:r>
+      <w:proofErr w:type="spellEnd"/>
+      <w:r>
+        <w:t>(</w:t>
+      </w:r>
+      <w:proofErr w:type="gramEnd"/>
+      <w:r>
+        <w:t xml:space="preserve">const double </w:t>
+      </w:r>
+      <w:proofErr w:type="spellStart"/>
+      <w:r>
+        <w:t>G_oH</w:t>
+      </w:r>
+      <w:proofErr w:type="spellEnd"/>
+      <w:r>
+        <w:t>, const double r);</w:t>
+      </w:r>
+    </w:p>
+    <w:p>
+      <w:pPr>
+        <w:pStyle w:val="ListParagraph"/>
+        <w:numPr>
+          <w:ilvl w:val="0"/>
+          <w:numId w:val="5"/>
+        </w:numPr>
+      </w:pPr>
+      <w:r>
+        <w:t xml:space="preserve">pure double </w:t>
+      </w:r>
+      <w:proofErr w:type="spellStart"/>
+      <w:r>
+        <w:t>compute_G_</w:t>
+      </w:r>
+      <w:proofErr w:type="gramStart"/>
+      <w:r>
+        <w:t>B</w:t>
+      </w:r>
+      <w:proofErr w:type="spellEnd"/>
+      <w:r>
+        <w:t>(</w:t>
+      </w:r>
+      <w:proofErr w:type="gramEnd"/>
+      <w:r>
+        <w:t xml:space="preserve">const double </w:t>
+      </w:r>
+      <w:proofErr w:type="spellStart"/>
+      <w:r>
+        <w:t>G_o</w:t>
+      </w:r>
+      <w:proofErr w:type="spellEnd"/>
+      <w:r>
+        <w:t xml:space="preserve">, const double </w:t>
+      </w:r>
+      <w:proofErr w:type="spellStart"/>
+      <w:r>
+        <w:t>h_rad</w:t>
+      </w:r>
+      <w:proofErr w:type="spellEnd"/>
+      <w:r>
+        <w:t xml:space="preserve">, const double </w:t>
+      </w:r>
+      <w:proofErr w:type="spellStart"/>
+      <w:r>
+        <w:t>h_ss_rad</w:t>
+      </w:r>
+      <w:proofErr w:type="spellEnd"/>
+      <w:r>
+        <w:t>);</w:t>
+      </w:r>
+    </w:p>
+    <w:p>
+      <w:pPr>
+        <w:pStyle w:val="ListParagraph"/>
+        <w:numPr>
+          <w:ilvl w:val="0"/>
+          <w:numId w:val="5"/>
+        </w:numPr>
+      </w:pPr>
+      <w:r>
+        <w:t xml:space="preserve">pure double </w:t>
+      </w:r>
+      <w:proofErr w:type="spellStart"/>
+      <w:r>
+        <w:t>compute_G_</w:t>
+      </w:r>
+      <w:proofErr w:type="gramStart"/>
+      <w:r>
+        <w:t>D</w:t>
+      </w:r>
+      <w:proofErr w:type="spellEnd"/>
+      <w:r>
+        <w:t>(</w:t>
+      </w:r>
+      <w:proofErr w:type="gramEnd"/>
+      <w:r>
+        <w:t xml:space="preserve">const double </w:t>
+      </w:r>
+      <w:proofErr w:type="spellStart"/>
+      <w:r>
+        <w:t>G_o</w:t>
+      </w:r>
+      <w:proofErr w:type="spellEnd"/>
+      <w:r>
+        <w:t xml:space="preserve">, const double </w:t>
+      </w:r>
+      <w:proofErr w:type="spellStart"/>
+      <w:r>
+        <w:t>h_rad</w:t>
+      </w:r>
+      <w:proofErr w:type="spellEnd"/>
+      <w:r>
+        <w:t xml:space="preserve">, const double </w:t>
+      </w:r>
+      <w:proofErr w:type="spellStart"/>
+      <w:r>
+        <w:t>h_ss_rad</w:t>
+      </w:r>
+      <w:proofErr w:type="spellEnd"/>
+      <w:r>
+        <w:t>);</w:t>
+      </w:r>
+    </w:p>
+    <w:p/>
+    <w:p/>
+    <w:p>
+      <w:pPr>
+        <w:rPr>
+          <w:lang w:val="it-IT"/>
+        </w:rPr>
+      </w:pPr>
+      <w:r>
+        <w:rPr>
+          <w:lang w:val="it-IT"/>
+        </w:rPr>
+        <w:t xml:space="preserve">File </w:t>
+      </w:r>
+      <w:proofErr w:type="spellStart"/>
+      <w:r>
+        <w:rPr>
+          <w:b/>
+          <w:bCs/>
+          <w:lang w:val="it-IT"/>
+        </w:rPr>
+        <w:t>panel_irradiance.h</w:t>
+      </w:r>
+      <w:proofErr w:type="spellEnd"/>
+      <w:r>
+        <w:rPr>
+          <w:lang w:val="it-IT"/>
+        </w:rPr>
+        <w:t xml:space="preserve"> contenente i</w:t>
+      </w:r>
+      <w:r>
+        <w:rPr>
+          <w:lang w:val="it-IT"/>
+        </w:rPr>
+        <w:t xml:space="preserve"> metodi:</w:t>
+      </w:r>
+    </w:p>
+    <w:p>
+      <w:pPr>
+        <w:pStyle w:val="ListParagraph"/>
+        <w:numPr>
+          <w:ilvl w:val="0"/>
+          <w:numId w:val="8"/>
+        </w:numPr>
+        <w:rPr>
+          <w:lang w:val="it-IT"/>
+        </w:rPr>
+      </w:pPr>
+      <w:proofErr w:type="spellStart"/>
+      <w:r>
+        <w:rPr>
+          <w:lang w:val="it-IT"/>
+        </w:rPr>
+        <w:t>const</w:t>
+      </w:r>
+      <w:proofErr w:type="spellEnd"/>
+      <w:r>
+        <w:rPr>
+          <w:lang w:val="it-IT"/>
+        </w:rPr>
+        <w:t xml:space="preserve"> double </w:t>
+      </w:r>
+      <w:proofErr w:type="spellStart"/>
+      <w:r>
+        <w:rPr>
+          <w:lang w:val="it-IT"/>
+        </w:rPr>
+        <w:t>compute_</w:t>
+      </w:r>
+      <w:proofErr w:type="gramStart"/>
+      <w:r>
+        <w:rPr>
+          <w:lang w:val="it-IT"/>
+        </w:rPr>
+        <w:t>S</w:t>
+      </w:r>
+      <w:proofErr w:type="spellEnd"/>
+      <w:r>
+        <w:rPr>
+          <w:lang w:val="it-IT"/>
+        </w:rPr>
+        <w:t>(</w:t>
+      </w:r>
+      <w:proofErr w:type="gramEnd"/>
+    </w:p>
+    <w:p>
+      <w:pPr>
+        <w:pStyle w:val="ListParagraph"/>
+        <w:numPr>
+          <w:ilvl w:val="0"/>
+          <w:numId w:val="8"/>
+        </w:numPr>
+      </w:pPr>
+      <w:r>
+        <w:t xml:space="preserve">        const </w:t>
+      </w:r>
+      <w:proofErr w:type="spellStart"/>
+      <w:r>
+        <w:t>pv_</w:t>
+      </w:r>
+      <w:proofErr w:type="gramStart"/>
+      <w:r>
+        <w:t>sun</w:t>
+      </w:r>
+      <w:proofErr w:type="spellEnd"/>
+      <w:r>
+        <w:t>::</w:t>
+      </w:r>
+      <w:proofErr w:type="spellStart"/>
+      <w:proofErr w:type="gramEnd"/>
+      <w:r>
+        <w:t>position_in_sky</w:t>
+      </w:r>
+      <w:proofErr w:type="spellEnd"/>
+      <w:r>
+        <w:t>* pos,</w:t>
+      </w:r>
+    </w:p>
+    <w:p>
+      <w:pPr>
+        <w:pStyle w:val="ListParagraph"/>
+        <w:numPr>
+          <w:ilvl w:val="0"/>
+          <w:numId w:val="8"/>
+        </w:numPr>
+        <w:rPr>
+          <w:lang w:val="it-IT"/>
+        </w:rPr>
+      </w:pPr>
+      <w:r>
+        <w:t xml:space="preserve">        </w:t>
+      </w:r>
+      <w:r>
+        <w:rPr>
+          <w:lang w:val="it-IT"/>
+        </w:rPr>
+        <w:t xml:space="preserve">double </w:t>
+      </w:r>
+      <w:proofErr w:type="spellStart"/>
+      <w:r>
+        <w:rPr>
+          <w:lang w:val="it-IT"/>
+        </w:rPr>
+        <w:t>L_rad</w:t>
+      </w:r>
+      <w:proofErr w:type="spellEnd"/>
+      <w:r>
+        <w:rPr>
+          <w:lang w:val="it-IT"/>
+        </w:rPr>
+        <w:t>,</w:t>
+      </w:r>
+    </w:p>
+    <w:p>
+      <w:pPr>
+        <w:pStyle w:val="ListParagraph"/>
+        <w:numPr>
+          <w:ilvl w:val="0"/>
+          <w:numId w:val="8"/>
+        </w:numPr>
+        <w:rPr>
+          <w:lang w:val="it-IT"/>
+        </w:rPr>
+      </w:pPr>
+      <w:r>
+        <w:rPr>
+          <w:lang w:val="it-IT"/>
+        </w:rPr>
+        <w:t xml:space="preserve">        double </w:t>
+      </w:r>
+      <w:proofErr w:type="spellStart"/>
+      <w:r>
+        <w:rPr>
+          <w:lang w:val="it-IT"/>
+        </w:rPr>
+        <w:t>beta_rad</w:t>
+      </w:r>
+      <w:proofErr w:type="spellEnd"/>
+      <w:r>
+        <w:rPr>
+          <w:lang w:val="it-IT"/>
+        </w:rPr>
+        <w:t>,</w:t>
+      </w:r>
+    </w:p>
+    <w:p>
+      <w:pPr>
+        <w:pStyle w:val="ListParagraph"/>
+        <w:numPr>
+          <w:ilvl w:val="0"/>
+          <w:numId w:val="8"/>
+        </w:numPr>
+        <w:rPr>
+          <w:lang w:val="it-IT"/>
+        </w:rPr>
+      </w:pPr>
+      <w:r>
+        <w:rPr>
+          <w:lang w:val="it-IT"/>
+        </w:rPr>
+        <w:t xml:space="preserve">        double </w:t>
+      </w:r>
+      <w:proofErr w:type="spellStart"/>
+      <w:r>
+        <w:rPr>
+          <w:lang w:val="it-IT"/>
+        </w:rPr>
+        <w:t>Z_S_rad</w:t>
+      </w:r>
+      <w:proofErr w:type="spellEnd"/>
+      <w:r>
+        <w:rPr>
+          <w:lang w:val="it-IT"/>
+        </w:rPr>
+        <w:t>,</w:t>
+      </w:r>
+    </w:p>
+    <w:p>
+      <w:pPr>
+        <w:pStyle w:val="ListParagraph"/>
+        <w:numPr>
+          <w:ilvl w:val="0"/>
+          <w:numId w:val="8"/>
+        </w:numPr>
+        <w:rPr>
+          <w:lang w:val="it-IT"/>
+        </w:rPr>
+      </w:pPr>
+      <w:r>
+        <w:rPr>
+          <w:lang w:val="it-IT"/>
+        </w:rPr>
+        <w:t xml:space="preserve">        double </w:t>
+      </w:r>
+      <w:proofErr w:type="spellStart"/>
+      <w:r>
+        <w:rPr>
+          <w:lang w:val="it-IT"/>
+        </w:rPr>
+        <w:t>n_refraction_index</w:t>
+      </w:r>
+      <w:proofErr w:type="spellEnd"/>
+      <w:r>
+        <w:rPr>
+          <w:lang w:val="it-IT"/>
+        </w:rPr>
+        <w:t xml:space="preserve">, </w:t>
+      </w:r>
+    </w:p>
+    <w:p>
+      <w:pPr>
+        <w:pStyle w:val="ListParagraph"/>
+        <w:numPr>
+          <w:ilvl w:val="0"/>
+          <w:numId w:val="8"/>
+        </w:numPr>
+        <w:rPr>
+          <w:lang w:val="it-IT"/>
+        </w:rPr>
+      </w:pPr>
+      <w:r>
+        <w:rPr>
+          <w:lang w:val="it-IT"/>
+        </w:rPr>
+        <w:t xml:space="preserve">        double </w:t>
+      </w:r>
+      <w:proofErr w:type="spellStart"/>
+      <w:r>
+        <w:rPr>
+          <w:lang w:val="it-IT"/>
+        </w:rPr>
+        <w:t>thickness</w:t>
+      </w:r>
+      <w:proofErr w:type="spellEnd"/>
+      <w:r>
+        <w:rPr>
+          <w:lang w:val="it-IT"/>
+        </w:rPr>
+        <w:t xml:space="preserve">, </w:t>
+      </w:r>
+    </w:p>
+    <w:p>
+      <w:pPr>
+        <w:pStyle w:val="ListParagraph"/>
+        <w:numPr>
+          <w:ilvl w:val="0"/>
+          <w:numId w:val="8"/>
+        </w:numPr>
+        <w:rPr>
+          <w:lang w:val="it-IT"/>
+        </w:rPr>
+      </w:pPr>
+      <w:r>
+        <w:rPr>
+          <w:lang w:val="it-IT"/>
+        </w:rPr>
+        <w:t xml:space="preserve">        double K,</w:t>
+      </w:r>
+    </w:p>
+    <w:p>
+      <w:pPr>
+        <w:pStyle w:val="ListParagraph"/>
+        <w:numPr>
+          <w:ilvl w:val="0"/>
+          <w:numId w:val="8"/>
+        </w:numPr>
+        <w:rPr>
+          <w:lang w:val="it-IT"/>
+        </w:rPr>
+      </w:pPr>
+      <w:r>
+        <w:rPr>
+          <w:lang w:val="it-IT"/>
+        </w:rPr>
+        <w:t xml:space="preserve">        double a0,</w:t>
+      </w:r>
+    </w:p>
+    <w:p>
+      <w:pPr>
+        <w:pStyle w:val="ListParagraph"/>
+        <w:numPr>
+          <w:ilvl w:val="0"/>
+          <w:numId w:val="8"/>
+        </w:numPr>
+        <w:rPr>
+          <w:lang w:val="it-IT"/>
+        </w:rPr>
+      </w:pPr>
+      <w:r>
+        <w:rPr>
+          <w:lang w:val="it-IT"/>
+        </w:rPr>
+        <w:t xml:space="preserve">        double a1,</w:t>
+      </w:r>
+    </w:p>
+    <w:p>
+      <w:pPr>
+        <w:pStyle w:val="ListParagraph"/>
+        <w:numPr>
+          <w:ilvl w:val="0"/>
+          <w:numId w:val="8"/>
+        </w:numPr>
+        <w:rPr>
+          <w:lang w:val="it-IT"/>
+        </w:rPr>
+      </w:pPr>
+      <w:r>
+        <w:rPr>
+          <w:lang w:val="it-IT"/>
+        </w:rPr>
+        <w:t xml:space="preserve">        double a2,</w:t>
+      </w:r>
+    </w:p>
+    <w:p>
+      <w:pPr>
+        <w:pStyle w:val="ListParagraph"/>
+        <w:numPr>
+          <w:ilvl w:val="0"/>
+          <w:numId w:val="8"/>
+        </w:numPr>
+        <w:rPr>
+          <w:lang w:val="it-IT"/>
+        </w:rPr>
+      </w:pPr>
+      <w:r>
+        <w:rPr>
+          <w:lang w:val="it-IT"/>
+        </w:rPr>
+        <w:t xml:space="preserve">        double a3,</w:t>
+      </w:r>
+    </w:p>
+    <w:p>
+      <w:pPr>
+        <w:pStyle w:val="ListParagraph"/>
+        <w:numPr>
+          <w:ilvl w:val="0"/>
+          <w:numId w:val="8"/>
+        </w:numPr>
+        <w:rPr>
+          <w:lang w:val="it-IT"/>
+        </w:rPr>
+      </w:pPr>
+      <w:r>
+        <w:rPr>
+          <w:lang w:val="it-IT"/>
+        </w:rPr>
+        <w:t xml:space="preserve">        double a4</w:t>
+      </w:r>
+    </w:p>
+    <w:p>
+      <w:pPr>
+        <w:pStyle w:val="ListParagraph"/>
+        <w:numPr>
+          <w:ilvl w:val="0"/>
+          <w:numId w:val="8"/>
+        </w:numPr>
+        <w:rPr>
+          <w:lang w:val="it-IT"/>
+        </w:rPr>
+      </w:pPr>
+      <w:r>
+        <w:rPr>
+          <w:lang w:val="it-IT"/>
+        </w:rPr>
+        <w:t xml:space="preserve">    );</w:t>
+      </w:r>
+    </w:p>
+    <w:p/>
+    <w:p/>
+    <w:p/>
+    <w:p/>
+    <w:p/>
+    <w:p/>
     <w:p>
       <w:pPr>
         <w:pStyle w:val="Heading1"/>
@@ -8407,14 +11348,7 @@
         <w:rPr>
           <w:lang w:val="it-IT"/>
         </w:rPr>
-        <w:t xml:space="preserve">L’attraversamento dell’atmosfera dai raggi solari produce non solo un effetto di assorbimento e rifrazione, ma anche uno shift dello spettro dei raggi solari. L’impatto finale di questo shift </w:t>
-      </w:r>
-      <w:r>
-        <w:rPr>
-          <w:lang w:val="it-IT"/>
-        </w:rPr>
-        <w:lastRenderedPageBreak/>
-        <w:t xml:space="preserve">dipende dalle caratteristiche costruttive del pannello (principalmente della giunzione?). Tale effetto è stato ottenuto sperimentalmente e descritto tramite una regressione a coefficienti </w:t>
+        <w:t xml:space="preserve">L’attraversamento dell’atmosfera dai raggi solari produce non solo un effetto di assorbimento e rifrazione, ma anche uno shift dello spettro dei raggi solari. L’impatto finale di questo shift dipende dalle caratteristiche costruttive del pannello (principalmente della giunzione?). Tale effetto è stato ottenuto sperimentalmente e descritto tramite una regressione a coefficienti </w:t>
       </w:r>
       <m:oMath>
         <m:sSub>
@@ -8998,6 +11932,7 @@
           <w:rFonts w:eastAsiaTheme="minorEastAsia"/>
           <w:lang w:val="it-IT"/>
         </w:rPr>
+        <w:lastRenderedPageBreak/>
         <w:t xml:space="preserve">Il modificatore correttivo per l’indice di rifrazione </w:t>
       </w:r>
       <m:oMath>
@@ -13450,21 +16385,21 @@
         <w:rPr>
           <w:lang w:val="it-IT"/>
         </w:rPr>
-        <w:t xml:space="preserve">di tali </w:t>
-      </w:r>
-      <w:proofErr w:type="spellStart"/>
-      <w:r>
-        <w:rPr>
-          <w:lang w:val="it-IT"/>
-        </w:rPr>
-        <w:t>radiaizoni</w:t>
-      </w:r>
-      <w:proofErr w:type="spellEnd"/>
-      <w:r>
-        <w:rPr>
-          <w:lang w:val="it-IT"/>
-        </w:rPr>
-        <w:t xml:space="preserve"> </w:t>
+        <w:t>di tali radiaz</w:t>
+      </w:r>
+      <w:r>
+        <w:rPr>
+          <w:lang w:val="it-IT"/>
+        </w:rPr>
+        <w:t>i</w:t>
+      </w:r>
+      <w:bookmarkStart w:id="0" w:name="_GoBack"/>
+      <w:bookmarkEnd w:id="0"/>
+      <w:r>
+        <w:rPr>
+          <w:lang w:val="it-IT"/>
+        </w:rPr>
+        <w:t xml:space="preserve">oni </w:t>
       </w:r>
       <w:r>
         <w:rPr>
@@ -13855,7 +16790,6 @@
             <w:rPr>
               <w:rFonts w:ascii="Cambria Math" w:hAnsi="Cambria Math"/>
             </w:rPr>
-            <w:lastRenderedPageBreak/>
             <m:t>S</m:t>
           </m:r>
           <m:r>
@@ -14387,6 +17321,7 @@
         <w:rPr>
           <w:lang w:val="it-IT"/>
         </w:rPr>
+        <w:lastRenderedPageBreak/>
         <w:t>Le specifiche tecniche de</w:t>
       </w:r>
       <w:r>
@@ -14522,21 +17457,7 @@
           <w:rFonts w:cs="Times New Roman"/>
           <w:lang w:val="it-IT"/>
         </w:rPr>
-        <w:t xml:space="preserve">Il resistore di potenza, di complessivi (30±1.5) </w:t>
-      </w:r>
-      <w:r>
-        <w:rPr>
-          <w:rFonts w:cs="Times New Roman"/>
-          <w:lang w:val="it-IT"/>
-        </w:rPr>
-        <w:t>Ω</w:t>
-      </w:r>
-      <w:r>
-        <w:rPr>
-          <w:rFonts w:cs="Times New Roman"/>
-          <w:lang w:val="it-IT"/>
-        </w:rPr>
-        <w:t xml:space="preserve"> nominali, è stato montato su un dissipatore</w:t>
+        <w:t>Il resistore di potenza, di complessivi (30±1.5) Ω nominali, è stato montato su un dissipatore</w:t>
       </w:r>
       <w:r>
         <w:rPr>
@@ -14835,7 +17756,9 @@
         <w:keepNext/>
       </w:pPr>
       <w:r>
-        <w:lastRenderedPageBreak/>
+        <w:rPr>
+          <w:noProof/>
+        </w:rPr>
         <w:drawing>
           <wp:inline distT="0" distB="0" distL="0" distR="0" wp14:anchorId="28FBB653" wp14:editId="0115CE80">
             <wp:extent cx="3419872" cy="2564904"/>
@@ -14959,6 +17882,7 @@
         <w:rPr>
           <w:noProof/>
         </w:rPr>
+        <w:lastRenderedPageBreak/>
         <w:drawing>
           <wp:inline distT="0" distB="0" distL="0" distR="0">
             <wp:extent cx="3132162" cy="1973502"/>
@@ -15173,8 +18097,6 @@
           <w:lang w:val="it-IT"/>
         </w:rPr>
       </w:pPr>
-      <w:bookmarkStart w:id="0" w:name="_GoBack"/>
-      <w:bookmarkEnd w:id="0"/>
     </w:p>
     <w:p>
       <w:pPr>
@@ -15263,7 +18185,6 @@
           <w:noProof/>
           <w:lang w:val="it-IT" w:eastAsia="it-IT"/>
         </w:rPr>
-        <w:lastRenderedPageBreak/>
         <w:drawing>
           <wp:inline distT="0" distB="0" distL="0" distR="0" wp14:anchorId="6A4DE17A" wp14:editId="22C3E05D">
             <wp:extent cx="3975100" cy="2593975"/>
@@ -15319,6 +18240,7 @@
           <w:noProof/>
           <w:lang w:val="it-IT" w:eastAsia="it-IT"/>
         </w:rPr>
+        <w:lastRenderedPageBreak/>
         <w:drawing>
           <wp:inline distT="0" distB="0" distL="0" distR="0" wp14:anchorId="789421AE" wp14:editId="0CC69D1F">
             <wp:extent cx="3575050" cy="2695575"/>
@@ -15669,15 +18591,32 @@
         </w:rPr>
         <w:t xml:space="preserve"> </w:t>
       </w:r>
-      <w:hyperlink r:id="rId1" w:history="1">
-        <w:r>
-          <w:rPr>
-            <w:rStyle w:val="Hyperlink"/>
-            <w:lang w:val="it-IT"/>
-          </w:rPr>
-          <w:t>https://power.larc.nasa.gov/data-access-viewer/</w:t>
-        </w:r>
-      </w:hyperlink>
+      <w:r>
+        <w:fldChar w:fldCharType="begin"/>
+      </w:r>
+      <w:r>
+        <w:rPr>
+          <w:lang w:val="it-IT"/>
+        </w:rPr>
+        <w:instrText xml:space="preserve"> HYPERLINK "https://power.larc.nasa.gov/data-access-viewer/" </w:instrText>
+      </w:r>
+      <w:r>
+        <w:fldChar w:fldCharType="separate"/>
+      </w:r>
+      <w:r>
+        <w:rPr>
+          <w:rStyle w:val="Hyperlink"/>
+          <w:lang w:val="it-IT"/>
+        </w:rPr>
+        <w:t>https://power.larc.nasa.gov/data-access-viewer/</w:t>
+      </w:r>
+      <w:r>
+        <w:rPr>
+          <w:rStyle w:val="Hyperlink"/>
+          <w:lang w:val="it-IT"/>
+        </w:rPr>
+        <w:fldChar w:fldCharType="end"/>
+      </w:r>
     </w:p>
   </w:footnote>
   <w:footnote w:id="3">
@@ -15728,15 +18667,32 @@
         </w:rPr>
         <w:t xml:space="preserve"> </w:t>
       </w:r>
-      <w:hyperlink r:id="rId2" w:history="1">
-        <w:r>
-          <w:rPr>
-            <w:rStyle w:val="Hyperlink"/>
-            <w:lang w:val="it-IT"/>
-          </w:rPr>
-          <w:t>https://power.larc.nasa.gov/data-access-viewer/</w:t>
-        </w:r>
-      </w:hyperlink>
+      <w:r>
+        <w:fldChar w:fldCharType="begin"/>
+      </w:r>
+      <w:r>
+        <w:rPr>
+          <w:lang w:val="it-IT"/>
+        </w:rPr>
+        <w:instrText xml:space="preserve"> HYPERLINK "https://power.larc.nasa.gov/data-access-viewer/" </w:instrText>
+      </w:r>
+      <w:r>
+        <w:fldChar w:fldCharType="separate"/>
+      </w:r>
+      <w:r>
+        <w:rPr>
+          <w:rStyle w:val="Hyperlink"/>
+          <w:lang w:val="it-IT"/>
+        </w:rPr>
+        <w:t>https://power.larc.nasa.gov/data-access-viewer/</w:t>
+      </w:r>
+      <w:r>
+        <w:rPr>
+          <w:rStyle w:val="Hyperlink"/>
+          <w:lang w:val="it-IT"/>
+        </w:rPr>
+        <w:fldChar w:fldCharType="end"/>
+      </w:r>
     </w:p>
   </w:footnote>
 </w:footnotes>
@@ -15745,6 +18701,119 @@
 <file path=word/numbering.xml><?xml version="1.0" encoding="utf-8"?>
 <w:numbering xmlns:wpc="http://schemas.microsoft.com/office/word/2010/wordprocessingCanvas" xmlns:cx="http://schemas.microsoft.com/office/drawing/2014/chartex" xmlns:cx1="http://schemas.microsoft.com/office/drawing/2015/9/8/chartex" xmlns:cx2="http://schemas.microsoft.com/office/drawing/2015/10/21/chartex" xmlns:cx3="http://schemas.microsoft.com/office/drawing/2016/5/9/chartex" xmlns:cx4="http://schemas.microsoft.com/office/drawing/2016/5/10/chartex" xmlns:cx5="http://schemas.microsoft.com/office/drawing/2016/5/11/chartex" xmlns:cx6="http://schemas.microsoft.com/office/drawing/2016/5/12/chartex" xmlns:cx7="http://schemas.microsoft.com/office/drawing/2016/5/13/chartex" xmlns:cx8="http://schemas.microsoft.com/office/drawing/2016/5/14/chartex" xmlns:mc="http://schemas.openxmlformats.org/markup-compatibility/2006" xmlns:aink="http://schemas.microsoft.com/office/drawing/2016/ink" xmlns:am3d="http://schemas.microsoft.com/office/drawing/2017/model3d" xmlns:o="urn:schemas-microsoft-com:office:office" xmlns:r="http://schemas.openxmlformats.org/officeDocument/2006/relationships" xmlns:m="http://schemas.openxmlformats.org/officeDocument/2006/math" xmlns:v="urn:schemas-microsoft-com:vml" xmlns:wp14="http://schemas.microsoft.com/office/word/2010/wordprocessingDrawing" xmlns:wp="http://schemas.openxmlformats.org/drawingml/2006/wordprocessingDrawing" xmlns:w10="urn:schemas-microsoft-com:office:word" xmlns:w="http://schemas.openxmlformats.org/wordprocessingml/2006/main" xmlns:w14="http://schemas.microsoft.com/office/word/2010/wordml" xmlns:w15="http://schemas.microsoft.com/office/word/2012/wordml" xmlns:w16cid="http://schemas.microsoft.com/office/word/2016/wordml/cid" xmlns:w16se="http://schemas.microsoft.com/office/word/2015/wordml/symex" xmlns:wpg="http://schemas.microsoft.com/office/word/2010/wordprocessingGroup" xmlns:wpi="http://schemas.microsoft.com/office/word/2010/wordprocessingInk" xmlns:wne="http://schemas.microsoft.com/office/word/2006/wordml" xmlns:wps="http://schemas.microsoft.com/office/word/2010/wordprocessingShape" mc:Ignorable="w14 w15 w16se w16cid wp14">
   <w:abstractNum w:abstractNumId="0" w15:restartNumberingAfterBreak="0">
+    <w:nsid w:val="085F547C"/>
+    <w:multiLevelType w:val="hybridMultilevel"/>
+    <w:tmpl w:val="9B545794"/>
+    <w:lvl w:ilvl="0" w:tplc="04090001">
+      <w:start w:val="1"/>
+      <w:numFmt w:val="bullet"/>
+      <w:lvlText w:val=""/>
+      <w:lvlJc w:val="left"/>
+      <w:pPr>
+        <w:ind w:left="720" w:hanging="360"/>
+      </w:pPr>
+      <w:rPr>
+        <w:rFonts w:ascii="Symbol" w:hAnsi="Symbol" w:hint="default"/>
+      </w:rPr>
+    </w:lvl>
+    <w:lvl w:ilvl="1" w:tplc="04090003" w:tentative="1">
+      <w:start w:val="1"/>
+      <w:numFmt w:val="bullet"/>
+      <w:lvlText w:val="o"/>
+      <w:lvlJc w:val="left"/>
+      <w:pPr>
+        <w:ind w:left="1440" w:hanging="360"/>
+      </w:pPr>
+      <w:rPr>
+        <w:rFonts w:ascii="Courier New" w:hAnsi="Courier New" w:cs="Courier New" w:hint="default"/>
+      </w:rPr>
+    </w:lvl>
+    <w:lvl w:ilvl="2" w:tplc="04090005" w:tentative="1">
+      <w:start w:val="1"/>
+      <w:numFmt w:val="bullet"/>
+      <w:lvlText w:val=""/>
+      <w:lvlJc w:val="left"/>
+      <w:pPr>
+        <w:ind w:left="2160" w:hanging="360"/>
+      </w:pPr>
+      <w:rPr>
+        <w:rFonts w:ascii="Wingdings" w:hAnsi="Wingdings" w:hint="default"/>
+      </w:rPr>
+    </w:lvl>
+    <w:lvl w:ilvl="3" w:tplc="04090001" w:tentative="1">
+      <w:start w:val="1"/>
+      <w:numFmt w:val="bullet"/>
+      <w:lvlText w:val=""/>
+      <w:lvlJc w:val="left"/>
+      <w:pPr>
+        <w:ind w:left="2880" w:hanging="360"/>
+      </w:pPr>
+      <w:rPr>
+        <w:rFonts w:ascii="Symbol" w:hAnsi="Symbol" w:hint="default"/>
+      </w:rPr>
+    </w:lvl>
+    <w:lvl w:ilvl="4" w:tplc="04090003" w:tentative="1">
+      <w:start w:val="1"/>
+      <w:numFmt w:val="bullet"/>
+      <w:lvlText w:val="o"/>
+      <w:lvlJc w:val="left"/>
+      <w:pPr>
+        <w:ind w:left="3600" w:hanging="360"/>
+      </w:pPr>
+      <w:rPr>
+        <w:rFonts w:ascii="Courier New" w:hAnsi="Courier New" w:cs="Courier New" w:hint="default"/>
+      </w:rPr>
+    </w:lvl>
+    <w:lvl w:ilvl="5" w:tplc="04090005" w:tentative="1">
+      <w:start w:val="1"/>
+      <w:numFmt w:val="bullet"/>
+      <w:lvlText w:val=""/>
+      <w:lvlJc w:val="left"/>
+      <w:pPr>
+        <w:ind w:left="4320" w:hanging="360"/>
+      </w:pPr>
+      <w:rPr>
+        <w:rFonts w:ascii="Wingdings" w:hAnsi="Wingdings" w:hint="default"/>
+      </w:rPr>
+    </w:lvl>
+    <w:lvl w:ilvl="6" w:tplc="04090001" w:tentative="1">
+      <w:start w:val="1"/>
+      <w:numFmt w:val="bullet"/>
+      <w:lvlText w:val=""/>
+      <w:lvlJc w:val="left"/>
+      <w:pPr>
+        <w:ind w:left="5040" w:hanging="360"/>
+      </w:pPr>
+      <w:rPr>
+        <w:rFonts w:ascii="Symbol" w:hAnsi="Symbol" w:hint="default"/>
+      </w:rPr>
+    </w:lvl>
+    <w:lvl w:ilvl="7" w:tplc="04090003" w:tentative="1">
+      <w:start w:val="1"/>
+      <w:numFmt w:val="bullet"/>
+      <w:lvlText w:val="o"/>
+      <w:lvlJc w:val="left"/>
+      <w:pPr>
+        <w:ind w:left="5760" w:hanging="360"/>
+      </w:pPr>
+      <w:rPr>
+        <w:rFonts w:ascii="Courier New" w:hAnsi="Courier New" w:cs="Courier New" w:hint="default"/>
+      </w:rPr>
+    </w:lvl>
+    <w:lvl w:ilvl="8" w:tplc="04090005" w:tentative="1">
+      <w:start w:val="1"/>
+      <w:numFmt w:val="bullet"/>
+      <w:lvlText w:val=""/>
+      <w:lvlJc w:val="left"/>
+      <w:pPr>
+        <w:ind w:left="6480" w:hanging="360"/>
+      </w:pPr>
+      <w:rPr>
+        <w:rFonts w:ascii="Wingdings" w:hAnsi="Wingdings" w:hint="default"/>
+      </w:rPr>
+    </w:lvl>
+  </w:abstractNum>
+  <w:abstractNum w:abstractNumId="1" w15:restartNumberingAfterBreak="0">
     <w:nsid w:val="0D273830"/>
     <w:multiLevelType w:val="hybridMultilevel"/>
     <w:tmpl w:val="6F825E30"/>
@@ -15831,7 +18900,233 @@
       </w:pPr>
     </w:lvl>
   </w:abstractNum>
-  <w:abstractNum w:abstractNumId="1" w15:restartNumberingAfterBreak="0">
+  <w:abstractNum w:abstractNumId="2" w15:restartNumberingAfterBreak="0">
+    <w:nsid w:val="14815611"/>
+    <w:multiLevelType w:val="hybridMultilevel"/>
+    <w:tmpl w:val="0E728484"/>
+    <w:lvl w:ilvl="0" w:tplc="04090001">
+      <w:start w:val="1"/>
+      <w:numFmt w:val="bullet"/>
+      <w:lvlText w:val=""/>
+      <w:lvlJc w:val="left"/>
+      <w:pPr>
+        <w:ind w:left="720" w:hanging="360"/>
+      </w:pPr>
+      <w:rPr>
+        <w:rFonts w:ascii="Symbol" w:hAnsi="Symbol" w:hint="default"/>
+      </w:rPr>
+    </w:lvl>
+    <w:lvl w:ilvl="1" w:tplc="04090003" w:tentative="1">
+      <w:start w:val="1"/>
+      <w:numFmt w:val="bullet"/>
+      <w:lvlText w:val="o"/>
+      <w:lvlJc w:val="left"/>
+      <w:pPr>
+        <w:ind w:left="1440" w:hanging="360"/>
+      </w:pPr>
+      <w:rPr>
+        <w:rFonts w:ascii="Courier New" w:hAnsi="Courier New" w:cs="Courier New" w:hint="default"/>
+      </w:rPr>
+    </w:lvl>
+    <w:lvl w:ilvl="2" w:tplc="04090005" w:tentative="1">
+      <w:start w:val="1"/>
+      <w:numFmt w:val="bullet"/>
+      <w:lvlText w:val=""/>
+      <w:lvlJc w:val="left"/>
+      <w:pPr>
+        <w:ind w:left="2160" w:hanging="360"/>
+      </w:pPr>
+      <w:rPr>
+        <w:rFonts w:ascii="Wingdings" w:hAnsi="Wingdings" w:hint="default"/>
+      </w:rPr>
+    </w:lvl>
+    <w:lvl w:ilvl="3" w:tplc="04090001" w:tentative="1">
+      <w:start w:val="1"/>
+      <w:numFmt w:val="bullet"/>
+      <w:lvlText w:val=""/>
+      <w:lvlJc w:val="left"/>
+      <w:pPr>
+        <w:ind w:left="2880" w:hanging="360"/>
+      </w:pPr>
+      <w:rPr>
+        <w:rFonts w:ascii="Symbol" w:hAnsi="Symbol" w:hint="default"/>
+      </w:rPr>
+    </w:lvl>
+    <w:lvl w:ilvl="4" w:tplc="04090003" w:tentative="1">
+      <w:start w:val="1"/>
+      <w:numFmt w:val="bullet"/>
+      <w:lvlText w:val="o"/>
+      <w:lvlJc w:val="left"/>
+      <w:pPr>
+        <w:ind w:left="3600" w:hanging="360"/>
+      </w:pPr>
+      <w:rPr>
+        <w:rFonts w:ascii="Courier New" w:hAnsi="Courier New" w:cs="Courier New" w:hint="default"/>
+      </w:rPr>
+    </w:lvl>
+    <w:lvl w:ilvl="5" w:tplc="04090005" w:tentative="1">
+      <w:start w:val="1"/>
+      <w:numFmt w:val="bullet"/>
+      <w:lvlText w:val=""/>
+      <w:lvlJc w:val="left"/>
+      <w:pPr>
+        <w:ind w:left="4320" w:hanging="360"/>
+      </w:pPr>
+      <w:rPr>
+        <w:rFonts w:ascii="Wingdings" w:hAnsi="Wingdings" w:hint="default"/>
+      </w:rPr>
+    </w:lvl>
+    <w:lvl w:ilvl="6" w:tplc="04090001" w:tentative="1">
+      <w:start w:val="1"/>
+      <w:numFmt w:val="bullet"/>
+      <w:lvlText w:val=""/>
+      <w:lvlJc w:val="left"/>
+      <w:pPr>
+        <w:ind w:left="5040" w:hanging="360"/>
+      </w:pPr>
+      <w:rPr>
+        <w:rFonts w:ascii="Symbol" w:hAnsi="Symbol" w:hint="default"/>
+      </w:rPr>
+    </w:lvl>
+    <w:lvl w:ilvl="7" w:tplc="04090003" w:tentative="1">
+      <w:start w:val="1"/>
+      <w:numFmt w:val="bullet"/>
+      <w:lvlText w:val="o"/>
+      <w:lvlJc w:val="left"/>
+      <w:pPr>
+        <w:ind w:left="5760" w:hanging="360"/>
+      </w:pPr>
+      <w:rPr>
+        <w:rFonts w:ascii="Courier New" w:hAnsi="Courier New" w:cs="Courier New" w:hint="default"/>
+      </w:rPr>
+    </w:lvl>
+    <w:lvl w:ilvl="8" w:tplc="04090005" w:tentative="1">
+      <w:start w:val="1"/>
+      <w:numFmt w:val="bullet"/>
+      <w:lvlText w:val=""/>
+      <w:lvlJc w:val="left"/>
+      <w:pPr>
+        <w:ind w:left="6480" w:hanging="360"/>
+      </w:pPr>
+      <w:rPr>
+        <w:rFonts w:ascii="Wingdings" w:hAnsi="Wingdings" w:hint="default"/>
+      </w:rPr>
+    </w:lvl>
+  </w:abstractNum>
+  <w:abstractNum w:abstractNumId="3" w15:restartNumberingAfterBreak="0">
+    <w:nsid w:val="2D71765D"/>
+    <w:multiLevelType w:val="hybridMultilevel"/>
+    <w:tmpl w:val="3E36F36A"/>
+    <w:lvl w:ilvl="0" w:tplc="04090001">
+      <w:start w:val="1"/>
+      <w:numFmt w:val="bullet"/>
+      <w:lvlText w:val=""/>
+      <w:lvlJc w:val="left"/>
+      <w:pPr>
+        <w:ind w:left="720" w:hanging="360"/>
+      </w:pPr>
+      <w:rPr>
+        <w:rFonts w:ascii="Symbol" w:hAnsi="Symbol" w:hint="default"/>
+      </w:rPr>
+    </w:lvl>
+    <w:lvl w:ilvl="1" w:tplc="04090003" w:tentative="1">
+      <w:start w:val="1"/>
+      <w:numFmt w:val="bullet"/>
+      <w:lvlText w:val="o"/>
+      <w:lvlJc w:val="left"/>
+      <w:pPr>
+        <w:ind w:left="1440" w:hanging="360"/>
+      </w:pPr>
+      <w:rPr>
+        <w:rFonts w:ascii="Courier New" w:hAnsi="Courier New" w:cs="Courier New" w:hint="default"/>
+      </w:rPr>
+    </w:lvl>
+    <w:lvl w:ilvl="2" w:tplc="04090005" w:tentative="1">
+      <w:start w:val="1"/>
+      <w:numFmt w:val="bullet"/>
+      <w:lvlText w:val=""/>
+      <w:lvlJc w:val="left"/>
+      <w:pPr>
+        <w:ind w:left="2160" w:hanging="360"/>
+      </w:pPr>
+      <w:rPr>
+        <w:rFonts w:ascii="Wingdings" w:hAnsi="Wingdings" w:hint="default"/>
+      </w:rPr>
+    </w:lvl>
+    <w:lvl w:ilvl="3" w:tplc="04090001" w:tentative="1">
+      <w:start w:val="1"/>
+      <w:numFmt w:val="bullet"/>
+      <w:lvlText w:val=""/>
+      <w:lvlJc w:val="left"/>
+      <w:pPr>
+        <w:ind w:left="2880" w:hanging="360"/>
+      </w:pPr>
+      <w:rPr>
+        <w:rFonts w:ascii="Symbol" w:hAnsi="Symbol" w:hint="default"/>
+      </w:rPr>
+    </w:lvl>
+    <w:lvl w:ilvl="4" w:tplc="04090003" w:tentative="1">
+      <w:start w:val="1"/>
+      <w:numFmt w:val="bullet"/>
+      <w:lvlText w:val="o"/>
+      <w:lvlJc w:val="left"/>
+      <w:pPr>
+        <w:ind w:left="3600" w:hanging="360"/>
+      </w:pPr>
+      <w:rPr>
+        <w:rFonts w:ascii="Courier New" w:hAnsi="Courier New" w:cs="Courier New" w:hint="default"/>
+      </w:rPr>
+    </w:lvl>
+    <w:lvl w:ilvl="5" w:tplc="04090005" w:tentative="1">
+      <w:start w:val="1"/>
+      <w:numFmt w:val="bullet"/>
+      <w:lvlText w:val=""/>
+      <w:lvlJc w:val="left"/>
+      <w:pPr>
+        <w:ind w:left="4320" w:hanging="360"/>
+      </w:pPr>
+      <w:rPr>
+        <w:rFonts w:ascii="Wingdings" w:hAnsi="Wingdings" w:hint="default"/>
+      </w:rPr>
+    </w:lvl>
+    <w:lvl w:ilvl="6" w:tplc="04090001" w:tentative="1">
+      <w:start w:val="1"/>
+      <w:numFmt w:val="bullet"/>
+      <w:lvlText w:val=""/>
+      <w:lvlJc w:val="left"/>
+      <w:pPr>
+        <w:ind w:left="5040" w:hanging="360"/>
+      </w:pPr>
+      <w:rPr>
+        <w:rFonts w:ascii="Symbol" w:hAnsi="Symbol" w:hint="default"/>
+      </w:rPr>
+    </w:lvl>
+    <w:lvl w:ilvl="7" w:tplc="04090003" w:tentative="1">
+      <w:start w:val="1"/>
+      <w:numFmt w:val="bullet"/>
+      <w:lvlText w:val="o"/>
+      <w:lvlJc w:val="left"/>
+      <w:pPr>
+        <w:ind w:left="5760" w:hanging="360"/>
+      </w:pPr>
+      <w:rPr>
+        <w:rFonts w:ascii="Courier New" w:hAnsi="Courier New" w:cs="Courier New" w:hint="default"/>
+      </w:rPr>
+    </w:lvl>
+    <w:lvl w:ilvl="8" w:tplc="04090005" w:tentative="1">
+      <w:start w:val="1"/>
+      <w:numFmt w:val="bullet"/>
+      <w:lvlText w:val=""/>
+      <w:lvlJc w:val="left"/>
+      <w:pPr>
+        <w:ind w:left="6480" w:hanging="360"/>
+      </w:pPr>
+      <w:rPr>
+        <w:rFonts w:ascii="Wingdings" w:hAnsi="Wingdings" w:hint="default"/>
+      </w:rPr>
+    </w:lvl>
+  </w:abstractNum>
+  <w:abstractNum w:abstractNumId="4" w15:restartNumberingAfterBreak="0">
     <w:nsid w:val="33BF5A01"/>
     <w:multiLevelType w:val="hybridMultilevel"/>
     <w:tmpl w:val="62FCF63E"/>
@@ -15944,7 +19239,120 @@
       </w:rPr>
     </w:lvl>
   </w:abstractNum>
-  <w:abstractNum w:abstractNumId="2" w15:restartNumberingAfterBreak="0">
+  <w:abstractNum w:abstractNumId="5" w15:restartNumberingAfterBreak="0">
+    <w:nsid w:val="4BC1703B"/>
+    <w:multiLevelType w:val="hybridMultilevel"/>
+    <w:tmpl w:val="CDBC34FA"/>
+    <w:lvl w:ilvl="0" w:tplc="04090001">
+      <w:start w:val="1"/>
+      <w:numFmt w:val="bullet"/>
+      <w:lvlText w:val=""/>
+      <w:lvlJc w:val="left"/>
+      <w:pPr>
+        <w:ind w:left="720" w:hanging="360"/>
+      </w:pPr>
+      <w:rPr>
+        <w:rFonts w:ascii="Symbol" w:hAnsi="Symbol" w:hint="default"/>
+      </w:rPr>
+    </w:lvl>
+    <w:lvl w:ilvl="1" w:tplc="04090003" w:tentative="1">
+      <w:start w:val="1"/>
+      <w:numFmt w:val="bullet"/>
+      <w:lvlText w:val="o"/>
+      <w:lvlJc w:val="left"/>
+      <w:pPr>
+        <w:ind w:left="1440" w:hanging="360"/>
+      </w:pPr>
+      <w:rPr>
+        <w:rFonts w:ascii="Courier New" w:hAnsi="Courier New" w:cs="Courier New" w:hint="default"/>
+      </w:rPr>
+    </w:lvl>
+    <w:lvl w:ilvl="2" w:tplc="04090005" w:tentative="1">
+      <w:start w:val="1"/>
+      <w:numFmt w:val="bullet"/>
+      <w:lvlText w:val=""/>
+      <w:lvlJc w:val="left"/>
+      <w:pPr>
+        <w:ind w:left="2160" w:hanging="360"/>
+      </w:pPr>
+      <w:rPr>
+        <w:rFonts w:ascii="Wingdings" w:hAnsi="Wingdings" w:hint="default"/>
+      </w:rPr>
+    </w:lvl>
+    <w:lvl w:ilvl="3" w:tplc="04090001" w:tentative="1">
+      <w:start w:val="1"/>
+      <w:numFmt w:val="bullet"/>
+      <w:lvlText w:val=""/>
+      <w:lvlJc w:val="left"/>
+      <w:pPr>
+        <w:ind w:left="2880" w:hanging="360"/>
+      </w:pPr>
+      <w:rPr>
+        <w:rFonts w:ascii="Symbol" w:hAnsi="Symbol" w:hint="default"/>
+      </w:rPr>
+    </w:lvl>
+    <w:lvl w:ilvl="4" w:tplc="04090003" w:tentative="1">
+      <w:start w:val="1"/>
+      <w:numFmt w:val="bullet"/>
+      <w:lvlText w:val="o"/>
+      <w:lvlJc w:val="left"/>
+      <w:pPr>
+        <w:ind w:left="3600" w:hanging="360"/>
+      </w:pPr>
+      <w:rPr>
+        <w:rFonts w:ascii="Courier New" w:hAnsi="Courier New" w:cs="Courier New" w:hint="default"/>
+      </w:rPr>
+    </w:lvl>
+    <w:lvl w:ilvl="5" w:tplc="04090005" w:tentative="1">
+      <w:start w:val="1"/>
+      <w:numFmt w:val="bullet"/>
+      <w:lvlText w:val=""/>
+      <w:lvlJc w:val="left"/>
+      <w:pPr>
+        <w:ind w:left="4320" w:hanging="360"/>
+      </w:pPr>
+      <w:rPr>
+        <w:rFonts w:ascii="Wingdings" w:hAnsi="Wingdings" w:hint="default"/>
+      </w:rPr>
+    </w:lvl>
+    <w:lvl w:ilvl="6" w:tplc="04090001" w:tentative="1">
+      <w:start w:val="1"/>
+      <w:numFmt w:val="bullet"/>
+      <w:lvlText w:val=""/>
+      <w:lvlJc w:val="left"/>
+      <w:pPr>
+        <w:ind w:left="5040" w:hanging="360"/>
+      </w:pPr>
+      <w:rPr>
+        <w:rFonts w:ascii="Symbol" w:hAnsi="Symbol" w:hint="default"/>
+      </w:rPr>
+    </w:lvl>
+    <w:lvl w:ilvl="7" w:tplc="04090003" w:tentative="1">
+      <w:start w:val="1"/>
+      <w:numFmt w:val="bullet"/>
+      <w:lvlText w:val="o"/>
+      <w:lvlJc w:val="left"/>
+      <w:pPr>
+        <w:ind w:left="5760" w:hanging="360"/>
+      </w:pPr>
+      <w:rPr>
+        <w:rFonts w:ascii="Courier New" w:hAnsi="Courier New" w:cs="Courier New" w:hint="default"/>
+      </w:rPr>
+    </w:lvl>
+    <w:lvl w:ilvl="8" w:tplc="04090005" w:tentative="1">
+      <w:start w:val="1"/>
+      <w:numFmt w:val="bullet"/>
+      <w:lvlText w:val=""/>
+      <w:lvlJc w:val="left"/>
+      <w:pPr>
+        <w:ind w:left="6480" w:hanging="360"/>
+      </w:pPr>
+      <w:rPr>
+        <w:rFonts w:ascii="Wingdings" w:hAnsi="Wingdings" w:hint="default"/>
+      </w:rPr>
+    </w:lvl>
+  </w:abstractNum>
+  <w:abstractNum w:abstractNumId="6" w15:restartNumberingAfterBreak="0">
     <w:nsid w:val="5ECA2A34"/>
     <w:multiLevelType w:val="hybridMultilevel"/>
     <w:tmpl w:val="AD8C6EF8"/>
@@ -16057,14 +19465,258 @@
       </w:rPr>
     </w:lvl>
   </w:abstractNum>
+  <w:abstractNum w:abstractNumId="7" w15:restartNumberingAfterBreak="0">
+    <w:nsid w:val="778A420C"/>
+    <w:multiLevelType w:val="hybridMultilevel"/>
+    <w:tmpl w:val="F27C249E"/>
+    <w:lvl w:ilvl="0" w:tplc="04090001">
+      <w:start w:val="1"/>
+      <w:numFmt w:val="bullet"/>
+      <w:lvlText w:val=""/>
+      <w:lvlJc w:val="left"/>
+      <w:pPr>
+        <w:ind w:left="720" w:hanging="360"/>
+      </w:pPr>
+      <w:rPr>
+        <w:rFonts w:ascii="Symbol" w:hAnsi="Symbol" w:hint="default"/>
+      </w:rPr>
+    </w:lvl>
+    <w:lvl w:ilvl="1" w:tplc="04090003" w:tentative="1">
+      <w:start w:val="1"/>
+      <w:numFmt w:val="bullet"/>
+      <w:lvlText w:val="o"/>
+      <w:lvlJc w:val="left"/>
+      <w:pPr>
+        <w:ind w:left="1440" w:hanging="360"/>
+      </w:pPr>
+      <w:rPr>
+        <w:rFonts w:ascii="Courier New" w:hAnsi="Courier New" w:cs="Courier New" w:hint="default"/>
+      </w:rPr>
+    </w:lvl>
+    <w:lvl w:ilvl="2" w:tplc="04090005" w:tentative="1">
+      <w:start w:val="1"/>
+      <w:numFmt w:val="bullet"/>
+      <w:lvlText w:val=""/>
+      <w:lvlJc w:val="left"/>
+      <w:pPr>
+        <w:ind w:left="2160" w:hanging="360"/>
+      </w:pPr>
+      <w:rPr>
+        <w:rFonts w:ascii="Wingdings" w:hAnsi="Wingdings" w:hint="default"/>
+      </w:rPr>
+    </w:lvl>
+    <w:lvl w:ilvl="3" w:tplc="04090001" w:tentative="1">
+      <w:start w:val="1"/>
+      <w:numFmt w:val="bullet"/>
+      <w:lvlText w:val=""/>
+      <w:lvlJc w:val="left"/>
+      <w:pPr>
+        <w:ind w:left="2880" w:hanging="360"/>
+      </w:pPr>
+      <w:rPr>
+        <w:rFonts w:ascii="Symbol" w:hAnsi="Symbol" w:hint="default"/>
+      </w:rPr>
+    </w:lvl>
+    <w:lvl w:ilvl="4" w:tplc="04090003" w:tentative="1">
+      <w:start w:val="1"/>
+      <w:numFmt w:val="bullet"/>
+      <w:lvlText w:val="o"/>
+      <w:lvlJc w:val="left"/>
+      <w:pPr>
+        <w:ind w:left="3600" w:hanging="360"/>
+      </w:pPr>
+      <w:rPr>
+        <w:rFonts w:ascii="Courier New" w:hAnsi="Courier New" w:cs="Courier New" w:hint="default"/>
+      </w:rPr>
+    </w:lvl>
+    <w:lvl w:ilvl="5" w:tplc="04090005" w:tentative="1">
+      <w:start w:val="1"/>
+      <w:numFmt w:val="bullet"/>
+      <w:lvlText w:val=""/>
+      <w:lvlJc w:val="left"/>
+      <w:pPr>
+        <w:ind w:left="4320" w:hanging="360"/>
+      </w:pPr>
+      <w:rPr>
+        <w:rFonts w:ascii="Wingdings" w:hAnsi="Wingdings" w:hint="default"/>
+      </w:rPr>
+    </w:lvl>
+    <w:lvl w:ilvl="6" w:tplc="04090001" w:tentative="1">
+      <w:start w:val="1"/>
+      <w:numFmt w:val="bullet"/>
+      <w:lvlText w:val=""/>
+      <w:lvlJc w:val="left"/>
+      <w:pPr>
+        <w:ind w:left="5040" w:hanging="360"/>
+      </w:pPr>
+      <w:rPr>
+        <w:rFonts w:ascii="Symbol" w:hAnsi="Symbol" w:hint="default"/>
+      </w:rPr>
+    </w:lvl>
+    <w:lvl w:ilvl="7" w:tplc="04090003" w:tentative="1">
+      <w:start w:val="1"/>
+      <w:numFmt w:val="bullet"/>
+      <w:lvlText w:val="o"/>
+      <w:lvlJc w:val="left"/>
+      <w:pPr>
+        <w:ind w:left="5760" w:hanging="360"/>
+      </w:pPr>
+      <w:rPr>
+        <w:rFonts w:ascii="Courier New" w:hAnsi="Courier New" w:cs="Courier New" w:hint="default"/>
+      </w:rPr>
+    </w:lvl>
+    <w:lvl w:ilvl="8" w:tplc="04090005" w:tentative="1">
+      <w:start w:val="1"/>
+      <w:numFmt w:val="bullet"/>
+      <w:lvlText w:val=""/>
+      <w:lvlJc w:val="left"/>
+      <w:pPr>
+        <w:ind w:left="6480" w:hanging="360"/>
+      </w:pPr>
+      <w:rPr>
+        <w:rFonts w:ascii="Wingdings" w:hAnsi="Wingdings" w:hint="default"/>
+      </w:rPr>
+    </w:lvl>
+  </w:abstractNum>
+  <w:abstractNum w:abstractNumId="8" w15:restartNumberingAfterBreak="0">
+    <w:nsid w:val="7EC05F16"/>
+    <w:multiLevelType w:val="hybridMultilevel"/>
+    <w:tmpl w:val="57527E30"/>
+    <w:lvl w:ilvl="0" w:tplc="04090001">
+      <w:start w:val="1"/>
+      <w:numFmt w:val="bullet"/>
+      <w:lvlText w:val=""/>
+      <w:lvlJc w:val="left"/>
+      <w:pPr>
+        <w:ind w:left="720" w:hanging="360"/>
+      </w:pPr>
+      <w:rPr>
+        <w:rFonts w:ascii="Symbol" w:hAnsi="Symbol" w:hint="default"/>
+      </w:rPr>
+    </w:lvl>
+    <w:lvl w:ilvl="1" w:tplc="04090003" w:tentative="1">
+      <w:start w:val="1"/>
+      <w:numFmt w:val="bullet"/>
+      <w:lvlText w:val="o"/>
+      <w:lvlJc w:val="left"/>
+      <w:pPr>
+        <w:ind w:left="1440" w:hanging="360"/>
+      </w:pPr>
+      <w:rPr>
+        <w:rFonts w:ascii="Courier New" w:hAnsi="Courier New" w:cs="Courier New" w:hint="default"/>
+      </w:rPr>
+    </w:lvl>
+    <w:lvl w:ilvl="2" w:tplc="04090005" w:tentative="1">
+      <w:start w:val="1"/>
+      <w:numFmt w:val="bullet"/>
+      <w:lvlText w:val=""/>
+      <w:lvlJc w:val="left"/>
+      <w:pPr>
+        <w:ind w:left="2160" w:hanging="360"/>
+      </w:pPr>
+      <w:rPr>
+        <w:rFonts w:ascii="Wingdings" w:hAnsi="Wingdings" w:hint="default"/>
+      </w:rPr>
+    </w:lvl>
+    <w:lvl w:ilvl="3" w:tplc="04090001" w:tentative="1">
+      <w:start w:val="1"/>
+      <w:numFmt w:val="bullet"/>
+      <w:lvlText w:val=""/>
+      <w:lvlJc w:val="left"/>
+      <w:pPr>
+        <w:ind w:left="2880" w:hanging="360"/>
+      </w:pPr>
+      <w:rPr>
+        <w:rFonts w:ascii="Symbol" w:hAnsi="Symbol" w:hint="default"/>
+      </w:rPr>
+    </w:lvl>
+    <w:lvl w:ilvl="4" w:tplc="04090003" w:tentative="1">
+      <w:start w:val="1"/>
+      <w:numFmt w:val="bullet"/>
+      <w:lvlText w:val="o"/>
+      <w:lvlJc w:val="left"/>
+      <w:pPr>
+        <w:ind w:left="3600" w:hanging="360"/>
+      </w:pPr>
+      <w:rPr>
+        <w:rFonts w:ascii="Courier New" w:hAnsi="Courier New" w:cs="Courier New" w:hint="default"/>
+      </w:rPr>
+    </w:lvl>
+    <w:lvl w:ilvl="5" w:tplc="04090005" w:tentative="1">
+      <w:start w:val="1"/>
+      <w:numFmt w:val="bullet"/>
+      <w:lvlText w:val=""/>
+      <w:lvlJc w:val="left"/>
+      <w:pPr>
+        <w:ind w:left="4320" w:hanging="360"/>
+      </w:pPr>
+      <w:rPr>
+        <w:rFonts w:ascii="Wingdings" w:hAnsi="Wingdings" w:hint="default"/>
+      </w:rPr>
+    </w:lvl>
+    <w:lvl w:ilvl="6" w:tplc="04090001" w:tentative="1">
+      <w:start w:val="1"/>
+      <w:numFmt w:val="bullet"/>
+      <w:lvlText w:val=""/>
+      <w:lvlJc w:val="left"/>
+      <w:pPr>
+        <w:ind w:left="5040" w:hanging="360"/>
+      </w:pPr>
+      <w:rPr>
+        <w:rFonts w:ascii="Symbol" w:hAnsi="Symbol" w:hint="default"/>
+      </w:rPr>
+    </w:lvl>
+    <w:lvl w:ilvl="7" w:tplc="04090003" w:tentative="1">
+      <w:start w:val="1"/>
+      <w:numFmt w:val="bullet"/>
+      <w:lvlText w:val="o"/>
+      <w:lvlJc w:val="left"/>
+      <w:pPr>
+        <w:ind w:left="5760" w:hanging="360"/>
+      </w:pPr>
+      <w:rPr>
+        <w:rFonts w:ascii="Courier New" w:hAnsi="Courier New" w:cs="Courier New" w:hint="default"/>
+      </w:rPr>
+    </w:lvl>
+    <w:lvl w:ilvl="8" w:tplc="04090005" w:tentative="1">
+      <w:start w:val="1"/>
+      <w:numFmt w:val="bullet"/>
+      <w:lvlText w:val=""/>
+      <w:lvlJc w:val="left"/>
+      <w:pPr>
+        <w:ind w:left="6480" w:hanging="360"/>
+      </w:pPr>
+      <w:rPr>
+        <w:rFonts w:ascii="Wingdings" w:hAnsi="Wingdings" w:hint="default"/>
+      </w:rPr>
+    </w:lvl>
+  </w:abstractNum>
   <w:num w:numId="1">
+    <w:abstractNumId w:val="6"/>
+  </w:num>
+  <w:num w:numId="2">
+    <w:abstractNumId w:val="4"/>
+  </w:num>
+  <w:num w:numId="3">
+    <w:abstractNumId w:val="1"/>
+  </w:num>
+  <w:num w:numId="4">
+    <w:abstractNumId w:val="0"/>
+  </w:num>
+  <w:num w:numId="5">
+    <w:abstractNumId w:val="5"/>
+  </w:num>
+  <w:num w:numId="6">
+    <w:abstractNumId w:val="3"/>
+  </w:num>
+  <w:num w:numId="7">
+    <w:abstractNumId w:val="8"/>
+  </w:num>
+  <w:num w:numId="8">
     <w:abstractNumId w:val="2"/>
   </w:num>
-  <w:num w:numId="2">
-    <w:abstractNumId w:val="1"/>
-  </w:num>
-  <w:num w:numId="3">
-    <w:abstractNumId w:val="0"/>
+  <w:num w:numId="9">
+    <w:abstractNumId w:val="7"/>
   </w:num>
 </w:numbering>
 </file>
@@ -16192,6 +19844,7 @@
     <w:lsdException w:name="HTML Sample" w:semiHidden="1" w:unhideWhenUsed="1"/>
     <w:lsdException w:name="HTML Typewriter" w:semiHidden="1" w:unhideWhenUsed="1"/>
     <w:lsdException w:name="HTML Variable" w:semiHidden="1" w:unhideWhenUsed="1"/>
+    <w:lsdException w:name="Normal Table" w:semiHidden="1" w:unhideWhenUsed="1"/>
     <w:lsdException w:name="annotation subject" w:semiHidden="1" w:unhideWhenUsed="1"/>
     <w:lsdException w:name="No List" w:semiHidden="1" w:unhideWhenUsed="1"/>
     <w:lsdException w:name="Outline List 1" w:semiHidden="1" w:unhideWhenUsed="1"/>
@@ -16237,9 +19890,11 @@
     <w:lsdException w:name="Table Subtle 1" w:semiHidden="1" w:unhideWhenUsed="1"/>
     <w:lsdException w:name="Table Subtle 2" w:semiHidden="1" w:unhideWhenUsed="1"/>
     <w:lsdException w:name="Table Web 1" w:semiHidden="1" w:unhideWhenUsed="1"/>
+    <w:lsdException w:name="Table Web 2" w:semiHidden="1" w:unhideWhenUsed="1"/>
     <w:lsdException w:name="Table Web 3" w:semiHidden="1" w:unhideWhenUsed="1"/>
     <w:lsdException w:name="Balloon Text" w:semiHidden="1" w:unhideWhenUsed="1"/>
     <w:lsdException w:name="Table Grid" w:uiPriority="39"/>
+    <w:lsdException w:name="Table Theme" w:semiHidden="1" w:unhideWhenUsed="1"/>
     <w:lsdException w:name="Placeholder Text" w:semiHidden="1"/>
     <w:lsdException w:name="No Spacing" w:uiPriority="1" w:qFormat="1"/>
     <w:lsdException w:name="Light Shading" w:uiPriority="60"/>
@@ -16548,6 +20203,7 @@
   <w:style w:type="character" w:default="1" w:styleId="DefaultParagraphFont">
     <w:name w:val="Default Paragraph Font"/>
     <w:uiPriority w:val="1"/>
+    <w:semiHidden/>
     <w:unhideWhenUsed/>
   </w:style>
   <w:style w:type="table" w:default="1" w:styleId="TableNormal">
@@ -16854,6 +20510,17 @@
         <w:insideV w:val="single" w:sz="4" w:space="0" w:color="auto"/>
       </w:tblBorders>
     </w:tblPr>
+  </w:style>
+  <w:style w:type="paragraph" w:styleId="ListParagraph">
+    <w:name w:val="List Paragraph"/>
+    <w:basedOn w:val="Normal"/>
+    <w:uiPriority w:val="34"/>
+    <w:qFormat/>
+    <w:rsid w:val="00975092"/>
+    <w:pPr>
+      <w:ind w:left="720"/>
+      <w:contextualSpacing/>
+    </w:pPr>
   </w:style>
 </w:styles>
 </file>
@@ -21439,7 +25106,7 @@
 </file>
 
 <file path=customXml/itemProps1.xml><?xml version="1.0" encoding="utf-8"?>
-<ds:datastoreItem xmlns:ds="http://schemas.openxmlformats.org/officeDocument/2006/customXml" ds:itemID="{61E5E9B7-BB26-4496-993B-AA4726B7B145}">
+<ds:datastoreItem xmlns:ds="http://schemas.openxmlformats.org/officeDocument/2006/customXml" ds:itemID="{6EC60192-435D-4291-A1B4-E541E891A882}">
   <ds:schemaRefs>
     <ds:schemaRef ds:uri="http://schemas.openxmlformats.org/officeDocument/2006/bibliography"/>
   </ds:schemaRefs>

</xml_diff>